<commit_message>
document content list made
</commit_message>
<xml_diff>
--- a/doc/基于web3D的智能可编辑UI模板库docx.docx
+++ b/doc/基于web3D的智能可编辑UI模板库docx.docx
@@ -505,6 +505,7 @@
                 <w:szCs w:val="30"/>
               </w:rPr>
             </w:pPr>
+            <w:proofErr w:type="gramStart"/>
             <w:r>
               <w:rPr>
                 <w:rFonts w:ascii="楷体" w:eastAsia="楷体" w:hAnsi="楷体" w:cs="Times New Roman" w:hint="eastAsia"/>
@@ -514,6 +515,7 @@
               </w:rPr>
               <w:t>豆雨桐</w:t>
             </w:r>
+            <w:proofErr w:type="gramEnd"/>
           </w:p>
         </w:tc>
       </w:tr>
@@ -1076,14 +1078,24 @@
           <w:szCs w:val="36"/>
         </w:rPr>
         <w:lastRenderedPageBreak/>
-        <w:t>The editable UI templates libriary</w:t>
-      </w:r>
+        <w:t xml:space="preserve">The editable UI templates </w:t>
+      </w:r>
+      <w:proofErr w:type="spellStart"/>
       <w:r>
         <w:rPr>
           <w:b/>
           <w:sz w:val="36"/>
           <w:szCs w:val="36"/>
         </w:rPr>
+        <w:t>libriary</w:t>
+      </w:r>
+      <w:proofErr w:type="spellEnd"/>
+      <w:r>
+        <w:rPr>
+          <w:b/>
+          <w:sz w:val="36"/>
+          <w:szCs w:val="36"/>
+        </w:rPr>
         <w:t xml:space="preserve"> based on Web3D</w:t>
       </w:r>
     </w:p>
@@ -1146,12 +1158,14 @@
         </w:rPr>
         <w:t>：</w:t>
       </w:r>
+      <w:proofErr w:type="spellStart"/>
       <w:r>
         <w:rPr>
           <w:rFonts w:hint="eastAsia"/>
         </w:rPr>
         <w:t>WebGL</w:t>
       </w:r>
+      <w:proofErr w:type="spellEnd"/>
       <w:r>
         <w:t xml:space="preserve">, Three.js, </w:t>
       </w:r>
@@ -1238,6 +1252,15 @@
     </w:p>
     <w:p>
       <w:pPr>
+        <w:pStyle w:val="11"/>
+        <w:rPr>
+          <w:rFonts w:asciiTheme="minorHAnsi" w:eastAsiaTheme="minorEastAsia" w:hAnsiTheme="minorHAnsi" w:cstheme="minorBidi"/>
+          <w:sz w:val="24"/>
+        </w:rPr>
+      </w:pPr>
+    </w:p>
+    <w:p>
+      <w:pPr>
         <w:pStyle w:val="23"/>
         <w:rPr>
           <w:rFonts w:asciiTheme="minorHAnsi" w:eastAsiaTheme="minorEastAsia" w:hAnsiTheme="minorHAnsi" w:cstheme="minorBidi"/>
@@ -1245,7 +1268,488 @@
           <w:lang w:val="en-US"/>
         </w:rPr>
       </w:pPr>
-    </w:p>
+      <w:r>
+        <w:rPr>
+          <w:rFonts w:asciiTheme="minorHAnsi" w:eastAsiaTheme="minorEastAsia" w:hAnsiTheme="minorHAnsi" w:cstheme="minorBidi"/>
+          <w:sz w:val="24"/>
+          <w:lang w:val="en-US"/>
+        </w:rPr>
+        <w:t>1.</w:t>
+      </w:r>
+      <w:r>
+        <w:rPr>
+          <w:rFonts w:asciiTheme="minorHAnsi" w:eastAsiaTheme="minorEastAsia" w:hAnsiTheme="minorHAnsi" w:cstheme="minorBidi" w:hint="eastAsia"/>
+          <w:sz w:val="24"/>
+          <w:lang w:val="en-US"/>
+        </w:rPr>
+        <w:t>引言</w:t>
+      </w:r>
+    </w:p>
+    <w:p>
+      <w:r>
+        <w:rPr>
+          <w:rFonts w:hint="eastAsia"/>
+        </w:rPr>
+        <w:t xml:space="preserve">1.1 </w:t>
+      </w:r>
+      <w:r>
+        <w:rPr>
+          <w:rFonts w:hint="eastAsia"/>
+        </w:rPr>
+        <w:t>系统的背景与意义</w:t>
+      </w:r>
+    </w:p>
+    <w:p>
+      <w:r>
+        <w:rPr>
+          <w:rFonts w:hint="eastAsia"/>
+        </w:rPr>
+        <w:t xml:space="preserve">1.2 </w:t>
+      </w:r>
+      <w:r>
+        <w:rPr>
+          <w:rFonts w:hint="eastAsia"/>
+        </w:rPr>
+        <w:t>研究背景及相关技术</w:t>
+      </w:r>
+    </w:p>
+    <w:p>
+      <w:r>
+        <w:rPr>
+          <w:rFonts w:hint="eastAsia"/>
+        </w:rPr>
+        <w:t>.</w:t>
+      </w:r>
+      <w:r>
+        <w:rPr>
+          <w:rFonts w:hint="eastAsia"/>
+        </w:rPr>
+        <w:tab/>
+      </w:r>
+      <w:r>
+        <w:t xml:space="preserve">1.2.1 </w:t>
+      </w:r>
+      <w:proofErr w:type="spellStart"/>
+      <w:r>
+        <w:t>WebGL</w:t>
+      </w:r>
+      <w:proofErr w:type="spellEnd"/>
+    </w:p>
+    <w:p>
+      <w:pPr>
+        <w:ind w:firstLine="420"/>
+        <w:rPr>
+          <w:rFonts w:hint="eastAsia"/>
+        </w:rPr>
+      </w:pPr>
+      <w:r>
+        <w:rPr>
+          <w:rFonts w:hint="eastAsia"/>
+        </w:rPr>
+        <w:t>1.2.2 Three.js</w:t>
+      </w:r>
+    </w:p>
+    <w:p>
+      <w:r>
+        <w:tab/>
+        <w:t>1.2.3 Vue.js</w:t>
+      </w:r>
+    </w:p>
+    <w:p>
+      <w:r>
+        <w:tab/>
+        <w:t xml:space="preserve">1.2.4 </w:t>
+      </w:r>
+      <w:proofErr w:type="spellStart"/>
+      <w:r>
+        <w:t>Dat.gui</w:t>
+      </w:r>
+      <w:proofErr w:type="spellEnd"/>
+    </w:p>
+    <w:p>
+      <w:r>
+        <w:tab/>
+        <w:t>1.2.5 Bootstrap</w:t>
+      </w:r>
+    </w:p>
+    <w:p>
+      <w:r>
+        <w:rPr>
+          <w:rFonts w:hint="eastAsia"/>
+        </w:rPr>
+        <w:t xml:space="preserve">1.3 </w:t>
+      </w:r>
+      <w:r>
+        <w:rPr>
+          <w:rFonts w:hint="eastAsia"/>
+        </w:rPr>
+        <w:t>平台开发可行性</w:t>
+      </w:r>
+    </w:p>
+    <w:p>
+      <w:r>
+        <w:rPr>
+          <w:rFonts w:hint="eastAsia"/>
+        </w:rPr>
+        <w:t xml:space="preserve">1.4 </w:t>
+      </w:r>
+      <w:r>
+        <w:rPr>
+          <w:rFonts w:hint="eastAsia"/>
+        </w:rPr>
+        <w:t>本文工作</w:t>
+      </w:r>
+    </w:p>
+    <w:p/>
+    <w:p>
+      <w:r>
+        <w:rPr>
+          <w:rFonts w:hint="eastAsia"/>
+        </w:rPr>
+        <w:t>2</w:t>
+      </w:r>
+      <w:r>
+        <w:rPr>
+          <w:rFonts w:hint="eastAsia"/>
+        </w:rPr>
+        <w:t>．系统总体架构</w:t>
+      </w:r>
+    </w:p>
+    <w:p/>
+    <w:p>
+      <w:pPr>
+        <w:rPr>
+          <w:rFonts w:hint="eastAsia"/>
+        </w:rPr>
+      </w:pPr>
+      <w:r>
+        <w:rPr>
+          <w:rFonts w:hint="eastAsia"/>
+        </w:rPr>
+        <w:t>3</w:t>
+      </w:r>
+      <w:r>
+        <w:rPr>
+          <w:rFonts w:hint="eastAsia"/>
+        </w:rPr>
+        <w:t>．关键技术</w:t>
+      </w:r>
+    </w:p>
+    <w:p>
+      <w:r>
+        <w:tab/>
+        <w:t xml:space="preserve">3.1 </w:t>
+      </w:r>
+      <w:r>
+        <w:rPr>
+          <w:rFonts w:hint="eastAsia"/>
+        </w:rPr>
+        <w:t>三维场景的图形化编辑</w:t>
+      </w:r>
+    </w:p>
+    <w:p>
+      <w:r>
+        <w:tab/>
+      </w:r>
+      <w:r>
+        <w:tab/>
+        <w:t>3.1.1</w:t>
+      </w:r>
+      <w:r>
+        <w:rPr>
+          <w:rFonts w:hint="eastAsia"/>
+        </w:rPr>
+        <w:t>三维背景的可视化编辑</w:t>
+      </w:r>
+    </w:p>
+    <w:p>
+      <w:pPr>
+        <w:rPr>
+          <w:rFonts w:hint="eastAsia"/>
+        </w:rPr>
+      </w:pPr>
+      <w:r>
+        <w:tab/>
+      </w:r>
+      <w:r>
+        <w:tab/>
+        <w:t>3.1.2</w:t>
+      </w:r>
+      <w:r>
+        <w:rPr>
+          <w:rFonts w:hint="eastAsia"/>
+        </w:rPr>
+        <w:t>场景灯光的添加与自定义</w:t>
+      </w:r>
+    </w:p>
+    <w:p>
+      <w:r>
+        <w:tab/>
+      </w:r>
+      <w:r>
+        <w:tab/>
+        <w:t>3.1.3</w:t>
+      </w:r>
+      <w:r>
+        <w:rPr>
+          <w:rFonts w:hint="eastAsia"/>
+        </w:rPr>
+        <w:t>交互方式的</w:t>
+      </w:r>
+      <w:r>
+        <w:rPr>
+          <w:rFonts w:hint="eastAsia"/>
+        </w:rPr>
+        <w:t>自定义</w:t>
+      </w:r>
+    </w:p>
+    <w:p>
+      <w:pPr>
+        <w:rPr>
+          <w:rFonts w:hint="eastAsia"/>
+        </w:rPr>
+      </w:pPr>
+      <w:r>
+        <w:tab/>
+      </w:r>
+      <w:r>
+        <w:tab/>
+        <w:t>3.1.4</w:t>
+      </w:r>
+      <w:r>
+        <w:rPr>
+          <w:rFonts w:hint="eastAsia"/>
+        </w:rPr>
+        <w:t>场景渲染效果的图形化自定义</w:t>
+      </w:r>
+    </w:p>
+    <w:p>
+      <w:r>
+        <w:tab/>
+      </w:r>
+      <w:r>
+        <w:t>3.2</w:t>
+      </w:r>
+      <w:r>
+        <w:t xml:space="preserve"> </w:t>
+      </w:r>
+      <w:r>
+        <w:rPr>
+          <w:rFonts w:hint="eastAsia"/>
+        </w:rPr>
+        <w:t>带功能部件的页面元素的拖拽生成</w:t>
+      </w:r>
+    </w:p>
+    <w:p>
+      <w:r>
+        <w:tab/>
+      </w:r>
+      <w:r>
+        <w:tab/>
+        <w:t xml:space="preserve">3.2.1 </w:t>
+      </w:r>
+      <w:r>
+        <w:rPr>
+          <w:rFonts w:hint="eastAsia"/>
+        </w:rPr>
+        <w:t>Vue.js</w:t>
+      </w:r>
+      <w:r>
+        <w:rPr>
+          <w:rFonts w:hint="eastAsia"/>
+        </w:rPr>
+        <w:t>渐进式框架的使用</w:t>
+      </w:r>
+    </w:p>
+    <w:p>
+      <w:pPr>
+        <w:rPr>
+          <w:rFonts w:hint="eastAsia"/>
+        </w:rPr>
+      </w:pPr>
+      <w:r>
+        <w:tab/>
+      </w:r>
+      <w:r>
+        <w:tab/>
+        <w:t>3.2.2</w:t>
+      </w:r>
+      <w:r>
+        <w:rPr>
+          <w:rFonts w:hint="eastAsia"/>
+        </w:rPr>
+        <w:t>拖拽与缩放的实现</w:t>
+      </w:r>
+    </w:p>
+    <w:p>
+      <w:r>
+        <w:tab/>
+      </w:r>
+      <w:r>
+        <w:t>3.3</w:t>
+      </w:r>
+      <w:r>
+        <w:t xml:space="preserve"> </w:t>
+      </w:r>
+      <w:r>
+        <w:rPr>
+          <w:rFonts w:hint="eastAsia"/>
+        </w:rPr>
+        <w:t>Web</w:t>
+      </w:r>
+      <w:r>
+        <w:rPr>
+          <w:rFonts w:hint="eastAsia"/>
+        </w:rPr>
+        <w:t>页面的图形化编辑</w:t>
+      </w:r>
+    </w:p>
+    <w:p>
+      <w:pPr>
+        <w:rPr>
+          <w:rFonts w:hint="eastAsia"/>
+        </w:rPr>
+      </w:pPr>
+      <w:r>
+        <w:tab/>
+        <w:t>3</w:t>
+      </w:r>
+      <w:r>
+        <w:rPr>
+          <w:rFonts w:hint="eastAsia"/>
+        </w:rPr>
+        <w:t>.4</w:t>
+      </w:r>
+      <w:r>
+        <w:rPr>
+          <w:rFonts w:hint="eastAsia"/>
+        </w:rPr>
+        <w:t>轻量化</w:t>
+      </w:r>
+    </w:p>
+    <w:p>
+      <w:pPr>
+        <w:ind w:firstLineChars="200" w:firstLine="420"/>
+        <w:rPr>
+          <w:rFonts w:hint="eastAsia"/>
+        </w:rPr>
+      </w:pPr>
+      <w:r>
+        <w:rPr>
+          <w:rFonts w:hint="eastAsia"/>
+        </w:rPr>
+        <w:t>*</w:t>
+      </w:r>
+      <w:r>
+        <w:t>3.4</w:t>
+      </w:r>
+      <w:r>
+        <w:t xml:space="preserve"> </w:t>
+      </w:r>
+      <w:r>
+        <w:rPr>
+          <w:rFonts w:hint="eastAsia"/>
+        </w:rPr>
+        <w:t>场景小地图的拖拽生成（未做）</w:t>
+      </w:r>
+    </w:p>
+    <w:p>
+      <w:pPr>
+        <w:rPr>
+          <w:rFonts w:hint="eastAsia"/>
+        </w:rPr>
+      </w:pPr>
+      <w:r>
+        <w:tab/>
+      </w:r>
+      <w:r>
+        <w:rPr>
+          <w:rFonts w:hint="eastAsia"/>
+        </w:rPr>
+        <w:t>*</w:t>
+      </w:r>
+      <w:r>
+        <w:t xml:space="preserve">3.5 </w:t>
+      </w:r>
+      <w:r>
+        <w:rPr>
+          <w:rFonts w:hint="eastAsia"/>
+        </w:rPr>
+        <w:t>Web VR</w:t>
+      </w:r>
+      <w:r>
+        <w:rPr>
+          <w:rFonts w:hint="eastAsia"/>
+        </w:rPr>
+        <w:t>体验（未做）</w:t>
+      </w:r>
+    </w:p>
+    <w:p>
+      <w:r>
+        <w:tab/>
+      </w:r>
+      <w:r>
+        <w:rPr>
+          <w:rFonts w:hint="eastAsia"/>
+        </w:rPr>
+        <w:t>*</w:t>
+      </w:r>
+      <w:r>
+        <w:t>3.6</w:t>
+      </w:r>
+      <w:r>
+        <w:rPr>
+          <w:rFonts w:hint="eastAsia"/>
+        </w:rPr>
+        <w:t>网站的登录与上传（未做）</w:t>
+      </w:r>
+    </w:p>
+    <w:p>
+      <w:pPr>
+        <w:rPr>
+          <w:rFonts w:hint="eastAsia"/>
+        </w:rPr>
+      </w:pPr>
+      <w:r>
+        <w:tab/>
+      </w:r>
+      <w:r>
+        <w:rPr>
+          <w:rFonts w:hint="eastAsia"/>
+        </w:rPr>
+        <w:t>*</w:t>
+      </w:r>
+      <w:r>
+        <w:t>3.7</w:t>
+      </w:r>
+      <w:r>
+        <w:rPr>
+          <w:rFonts w:hint="eastAsia"/>
+        </w:rPr>
+        <w:t>自定义界面的保存与再加载（未做）</w:t>
+      </w:r>
+    </w:p>
+    <w:p>
+      <w:pPr>
+        <w:rPr>
+          <w:rFonts w:hint="eastAsia"/>
+        </w:rPr>
+      </w:pPr>
+      <w:r>
+        <w:rPr>
+          <w:rFonts w:hint="eastAsia"/>
+        </w:rPr>
+        <w:t>4.</w:t>
+      </w:r>
+      <w:r>
+        <w:rPr>
+          <w:rFonts w:hint="eastAsia"/>
+        </w:rPr>
+        <w:t>平台集成开发与测试</w:t>
+      </w:r>
+    </w:p>
+    <w:bookmarkStart w:id="1" w:name="_GoBack"/>
+    <w:bookmarkEnd w:id="1"/>
     <w:p>
       <w:pPr>
         <w:pStyle w:val="11"/>
@@ -1256,1662 +1760,87 @@
           <w:szCs w:val="24"/>
         </w:rPr>
       </w:pPr>
-      <w:hyperlink w:anchor="_Toc451698779" w:history="1">
-        <w:r>
-          <w:rPr>
-            <w:rStyle w:val="af5"/>
-            <w:rFonts w:eastAsia="黑体"/>
-          </w:rPr>
-          <w:t>4</w:t>
-        </w:r>
-        <w:r>
-          <w:rPr>
-            <w:rStyle w:val="af5"/>
-            <w:rFonts w:ascii="Arial" w:eastAsia="黑体" w:hAnsi="Arial" w:cs="Arial"/>
-          </w:rPr>
-          <w:t xml:space="preserve">  </w:t>
-        </w:r>
-        <w:r>
-          <w:rPr>
-            <w:rStyle w:val="af5"/>
-            <w:rFonts w:ascii="Arial" w:eastAsia="黑体" w:hAnsi="Arial" w:cs="Arial" w:hint="eastAsia"/>
-          </w:rPr>
-          <w:t>平台集成开发与测试</w:t>
-        </w:r>
-        <w:r>
-          <w:rPr>
-            <w:webHidden/>
-          </w:rPr>
-          <w:tab/>
-        </w:r>
-        <w:r>
-          <w:rPr>
-            <w:webHidden/>
-          </w:rPr>
-          <w:fldChar w:fldCharType="begin"/>
-        </w:r>
-        <w:r>
-          <w:rPr>
-            <w:webHidden/>
-          </w:rPr>
-          <w:instrText xml:space="preserve"> PAGEREF _Toc451698779 \h </w:instrText>
-        </w:r>
-        <w:r>
-          <w:rPr>
-            <w:webHidden/>
-          </w:rPr>
-        </w:r>
-        <w:r>
-          <w:rPr>
-            <w:webHidden/>
-          </w:rPr>
-          <w:fldChar w:fldCharType="separate"/>
-        </w:r>
-        <w:r>
-          <w:rPr>
-            <w:webHidden/>
-          </w:rPr>
-          <w:t>25</w:t>
-        </w:r>
-        <w:r>
-          <w:rPr>
-            <w:webHidden/>
-          </w:rPr>
-          <w:fldChar w:fldCharType="end"/>
-        </w:r>
-      </w:hyperlink>
-    </w:p>
-    <w:p>
-      <w:pPr>
-        <w:pStyle w:val="23"/>
-        <w:rPr>
-          <w:rFonts w:asciiTheme="minorHAnsi" w:eastAsiaTheme="minorEastAsia" w:hAnsiTheme="minorHAnsi" w:cstheme="minorBidi"/>
-          <w:sz w:val="24"/>
-          <w:lang w:val="en-US"/>
-        </w:rPr>
-      </w:pPr>
-      <w:hyperlink w:anchor="_Toc451698780" w:history="1">
-        <w:r>
-          <w:rPr>
-            <w:rStyle w:val="af5"/>
-            <w:rFonts w:eastAsia="黑体"/>
-          </w:rPr>
-          <w:t>4.1</w:t>
-        </w:r>
-        <w:r>
-          <w:rPr>
-            <w:rStyle w:val="af5"/>
-            <w:rFonts w:ascii="Arial" w:eastAsia="黑体" w:hAnsi="Arial" w:cs="Arial"/>
-          </w:rPr>
-          <w:t xml:space="preserve"> </w:t>
-        </w:r>
-        <w:r>
-          <w:rPr>
-            <w:rStyle w:val="af5"/>
-            <w:rFonts w:ascii="Arial" w:eastAsia="黑体" w:hAnsi="Arial" w:cs="Arial" w:hint="eastAsia"/>
-          </w:rPr>
-          <w:t>深圳车公庙地铁站场景构建与场景漫游</w:t>
-        </w:r>
-        <w:r>
-          <w:rPr>
-            <w:webHidden/>
-          </w:rPr>
-          <w:tab/>
-        </w:r>
-        <w:r>
-          <w:rPr>
-            <w:webHidden/>
-          </w:rPr>
-          <w:fldChar w:fldCharType="begin"/>
-        </w:r>
-        <w:r>
-          <w:rPr>
-            <w:webHidden/>
-          </w:rPr>
-          <w:instrText xml:space="preserve"> PAGEREF _Toc451698780 \h </w:instrText>
-        </w:r>
-        <w:r>
-          <w:rPr>
-            <w:webHidden/>
-          </w:rPr>
-        </w:r>
-        <w:r>
-          <w:rPr>
-            <w:webHidden/>
-          </w:rPr>
-          <w:fldChar w:fldCharType="separate"/>
-        </w:r>
-        <w:r>
-          <w:rPr>
-            <w:webHidden/>
-          </w:rPr>
-          <w:t>25</w:t>
-        </w:r>
-        <w:r>
-          <w:rPr>
-            <w:webHidden/>
-          </w:rPr>
-          <w:fldChar w:fldCharType="end"/>
-        </w:r>
-      </w:hyperlink>
-    </w:p>
-    <w:p>
-      <w:pPr>
-        <w:pStyle w:val="33"/>
-        <w:rPr>
-          <w:rFonts w:asciiTheme="minorHAnsi" w:eastAsiaTheme="minorEastAsia" w:hAnsiTheme="minorHAnsi" w:cstheme="minorBidi"/>
-          <w:noProof/>
-          <w:sz w:val="24"/>
-          <w:szCs w:val="24"/>
-        </w:rPr>
-      </w:pPr>
-      <w:hyperlink w:anchor="_Toc451698781" w:history="1">
-        <w:r>
-          <w:rPr>
-            <w:rStyle w:val="af5"/>
-            <w:noProof/>
-          </w:rPr>
-          <w:t>4.1.1</w:t>
-        </w:r>
-        <w:r>
-          <w:rPr>
-            <w:rStyle w:val="af5"/>
-            <w:rFonts w:cs="Arial"/>
-            <w:noProof/>
-          </w:rPr>
-          <w:t xml:space="preserve"> </w:t>
-        </w:r>
-        <w:r>
-          <w:rPr>
-            <w:rStyle w:val="af5"/>
-            <w:rFonts w:cs="Arial" w:hint="eastAsia"/>
-            <w:noProof/>
-          </w:rPr>
-          <w:t>项目介绍</w:t>
-        </w:r>
-        <w:r>
-          <w:rPr>
-            <w:noProof/>
-            <w:webHidden/>
-          </w:rPr>
-          <w:tab/>
-        </w:r>
-        <w:r>
-          <w:rPr>
-            <w:noProof/>
-            <w:webHidden/>
-          </w:rPr>
-          <w:fldChar w:fldCharType="begin"/>
-        </w:r>
-        <w:r>
-          <w:rPr>
-            <w:noProof/>
-            <w:webHidden/>
-          </w:rPr>
-          <w:instrText xml:space="preserve"> PAGEREF _Toc451698781 \h </w:instrText>
-        </w:r>
-        <w:r>
-          <w:rPr>
-            <w:noProof/>
-            <w:webHidden/>
-          </w:rPr>
-        </w:r>
-        <w:r>
-          <w:rPr>
-            <w:noProof/>
-            <w:webHidden/>
-          </w:rPr>
-          <w:fldChar w:fldCharType="separate"/>
-        </w:r>
-        <w:r>
-          <w:rPr>
-            <w:noProof/>
-            <w:webHidden/>
-          </w:rPr>
-          <w:t>25</w:t>
-        </w:r>
-        <w:r>
-          <w:rPr>
-            <w:noProof/>
-            <w:webHidden/>
-          </w:rPr>
-          <w:fldChar w:fldCharType="end"/>
-        </w:r>
-      </w:hyperlink>
-    </w:p>
-    <w:p>
-      <w:pPr>
-        <w:pStyle w:val="33"/>
-        <w:rPr>
-          <w:rFonts w:asciiTheme="minorHAnsi" w:eastAsiaTheme="minorEastAsia" w:hAnsiTheme="minorHAnsi" w:cstheme="minorBidi"/>
-          <w:noProof/>
-          <w:sz w:val="24"/>
-          <w:szCs w:val="24"/>
-        </w:rPr>
-      </w:pPr>
-      <w:hyperlink w:anchor="_Toc451698782" w:history="1">
-        <w:r>
-          <w:rPr>
-            <w:rStyle w:val="af5"/>
-            <w:noProof/>
-          </w:rPr>
-          <w:t>4.1.2</w:t>
-        </w:r>
-        <w:r>
-          <w:rPr>
-            <w:rStyle w:val="af5"/>
-            <w:rFonts w:cs="Arial"/>
-            <w:noProof/>
-          </w:rPr>
-          <w:t xml:space="preserve"> </w:t>
-        </w:r>
-        <w:r>
-          <w:rPr>
-            <w:rStyle w:val="af5"/>
-            <w:rFonts w:cs="Arial" w:hint="eastAsia"/>
-            <w:noProof/>
-          </w:rPr>
-          <w:t>项目中使用的技术手段</w:t>
-        </w:r>
-        <w:r>
-          <w:rPr>
-            <w:noProof/>
-            <w:webHidden/>
-          </w:rPr>
-          <w:tab/>
-        </w:r>
-        <w:r>
-          <w:rPr>
-            <w:noProof/>
-            <w:webHidden/>
-          </w:rPr>
-          <w:fldChar w:fldCharType="begin"/>
-        </w:r>
-        <w:r>
-          <w:rPr>
-            <w:noProof/>
-            <w:webHidden/>
-          </w:rPr>
-          <w:instrText xml:space="preserve"> PAGEREF _Toc451698782 \h </w:instrText>
-        </w:r>
-        <w:r>
-          <w:rPr>
-            <w:noProof/>
-            <w:webHidden/>
-          </w:rPr>
-        </w:r>
-        <w:r>
-          <w:rPr>
-            <w:noProof/>
-            <w:webHidden/>
-          </w:rPr>
-          <w:fldChar w:fldCharType="separate"/>
-        </w:r>
-        <w:r>
-          <w:rPr>
-            <w:noProof/>
-            <w:webHidden/>
-          </w:rPr>
-          <w:t>25</w:t>
-        </w:r>
-        <w:r>
-          <w:rPr>
-            <w:noProof/>
-            <w:webHidden/>
-          </w:rPr>
-          <w:fldChar w:fldCharType="end"/>
-        </w:r>
-      </w:hyperlink>
-    </w:p>
-    <w:p>
-      <w:pPr>
-        <w:pStyle w:val="33"/>
-        <w:rPr>
-          <w:rFonts w:asciiTheme="minorHAnsi" w:eastAsiaTheme="minorEastAsia" w:hAnsiTheme="minorHAnsi" w:cstheme="minorBidi"/>
-          <w:noProof/>
-          <w:sz w:val="24"/>
-          <w:szCs w:val="24"/>
-        </w:rPr>
-      </w:pPr>
-      <w:hyperlink w:anchor="_Toc451698783" w:history="1">
-        <w:r>
-          <w:rPr>
-            <w:rStyle w:val="af5"/>
-            <w:noProof/>
-          </w:rPr>
-          <w:t>4.1.3</w:t>
-        </w:r>
-        <w:r>
-          <w:rPr>
-            <w:rStyle w:val="af5"/>
-            <w:rFonts w:cs="Arial"/>
-            <w:noProof/>
-          </w:rPr>
-          <w:t xml:space="preserve"> </w:t>
-        </w:r>
-        <w:r>
-          <w:rPr>
-            <w:rStyle w:val="af5"/>
-            <w:rFonts w:cs="Arial" w:hint="eastAsia"/>
-            <w:noProof/>
-          </w:rPr>
-          <w:t>项目实验数据对比</w:t>
-        </w:r>
-        <w:r>
-          <w:rPr>
-            <w:noProof/>
-            <w:webHidden/>
-          </w:rPr>
-          <w:tab/>
-        </w:r>
-        <w:r>
-          <w:rPr>
-            <w:noProof/>
-            <w:webHidden/>
-          </w:rPr>
-          <w:fldChar w:fldCharType="begin"/>
-        </w:r>
-        <w:r>
-          <w:rPr>
-            <w:noProof/>
-            <w:webHidden/>
-          </w:rPr>
-          <w:instrText xml:space="preserve"> PAGEREF _Toc451698783 \h </w:instrText>
-        </w:r>
-        <w:r>
-          <w:rPr>
-            <w:noProof/>
-            <w:webHidden/>
-          </w:rPr>
-        </w:r>
-        <w:r>
-          <w:rPr>
-            <w:noProof/>
-            <w:webHidden/>
-          </w:rPr>
-          <w:fldChar w:fldCharType="separate"/>
-        </w:r>
-        <w:r>
-          <w:rPr>
-            <w:noProof/>
-            <w:webHidden/>
-          </w:rPr>
-          <w:t>25</w:t>
-        </w:r>
-        <w:r>
-          <w:rPr>
-            <w:noProof/>
-            <w:webHidden/>
-          </w:rPr>
-          <w:fldChar w:fldCharType="end"/>
-        </w:r>
-      </w:hyperlink>
-    </w:p>
-    <w:p>
-      <w:pPr>
-        <w:pStyle w:val="23"/>
-        <w:rPr>
-          <w:rFonts w:asciiTheme="minorHAnsi" w:eastAsiaTheme="minorEastAsia" w:hAnsiTheme="minorHAnsi" w:cstheme="minorBidi"/>
-          <w:sz w:val="24"/>
-          <w:lang w:val="en-US"/>
-        </w:rPr>
-      </w:pPr>
-      <w:hyperlink w:anchor="_Toc451698784" w:history="1">
-        <w:r>
-          <w:rPr>
-            <w:rStyle w:val="af5"/>
-            <w:rFonts w:eastAsia="黑体"/>
-          </w:rPr>
-          <w:t>4.2</w:t>
-        </w:r>
-        <w:r>
-          <w:rPr>
-            <w:rStyle w:val="af5"/>
-            <w:rFonts w:ascii="Arial" w:eastAsia="黑体" w:hAnsi="Arial" w:cs="Arial"/>
-          </w:rPr>
-          <w:t xml:space="preserve"> </w:t>
-        </w:r>
-        <w:r>
-          <w:rPr>
-            <w:rStyle w:val="af5"/>
-            <w:rFonts w:ascii="Arial" w:eastAsia="黑体" w:hAnsi="Arial" w:cs="Arial" w:hint="eastAsia"/>
-          </w:rPr>
-          <w:t>首钢智慧城市场景构建与场景漫游</w:t>
-        </w:r>
-        <w:r>
-          <w:rPr>
-            <w:webHidden/>
-          </w:rPr>
-          <w:tab/>
-        </w:r>
-        <w:r>
-          <w:rPr>
-            <w:webHidden/>
-          </w:rPr>
-          <w:fldChar w:fldCharType="begin"/>
-        </w:r>
-        <w:r>
-          <w:rPr>
-            <w:webHidden/>
-          </w:rPr>
-          <w:instrText xml:space="preserve"> PAGEREF _Toc451698784 \h </w:instrText>
-        </w:r>
-        <w:r>
-          <w:rPr>
-            <w:webHidden/>
-          </w:rPr>
-        </w:r>
-        <w:r>
-          <w:rPr>
-            <w:webHidden/>
-          </w:rPr>
-          <w:fldChar w:fldCharType="separate"/>
-        </w:r>
-        <w:r>
-          <w:rPr>
-            <w:webHidden/>
-          </w:rPr>
-          <w:t>25</w:t>
-        </w:r>
-        <w:r>
-          <w:rPr>
-            <w:webHidden/>
-          </w:rPr>
-          <w:fldChar w:fldCharType="end"/>
-        </w:r>
-      </w:hyperlink>
-    </w:p>
-    <w:p>
-      <w:pPr>
-        <w:pStyle w:val="33"/>
-        <w:rPr>
-          <w:rFonts w:asciiTheme="minorHAnsi" w:eastAsiaTheme="minorEastAsia" w:hAnsiTheme="minorHAnsi" w:cstheme="minorBidi"/>
-          <w:noProof/>
-          <w:sz w:val="24"/>
-          <w:szCs w:val="24"/>
-        </w:rPr>
-      </w:pPr>
-      <w:hyperlink w:anchor="_Toc451698785" w:history="1">
-        <w:r>
-          <w:rPr>
-            <w:rStyle w:val="af5"/>
-            <w:noProof/>
-          </w:rPr>
-          <w:t>4.2.1</w:t>
-        </w:r>
-        <w:r>
-          <w:rPr>
-            <w:rStyle w:val="af5"/>
-            <w:rFonts w:cs="Arial"/>
-            <w:noProof/>
-          </w:rPr>
-          <w:t xml:space="preserve"> </w:t>
-        </w:r>
-        <w:r>
-          <w:rPr>
-            <w:rStyle w:val="af5"/>
-            <w:rFonts w:cs="Arial" w:hint="eastAsia"/>
-            <w:noProof/>
-          </w:rPr>
-          <w:t>项目介绍</w:t>
-        </w:r>
-        <w:r>
-          <w:rPr>
-            <w:noProof/>
-            <w:webHidden/>
-          </w:rPr>
-          <w:tab/>
-        </w:r>
-        <w:r>
-          <w:rPr>
-            <w:noProof/>
-            <w:webHidden/>
-          </w:rPr>
-          <w:fldChar w:fldCharType="begin"/>
-        </w:r>
-        <w:r>
-          <w:rPr>
-            <w:noProof/>
-            <w:webHidden/>
-          </w:rPr>
-          <w:instrText xml:space="preserve"> PAGEREF _Toc451698785 \h </w:instrText>
-        </w:r>
-        <w:r>
-          <w:rPr>
-            <w:noProof/>
-            <w:webHidden/>
-          </w:rPr>
-        </w:r>
-        <w:r>
-          <w:rPr>
-            <w:noProof/>
-            <w:webHidden/>
-          </w:rPr>
-          <w:fldChar w:fldCharType="separate"/>
-        </w:r>
-        <w:r>
-          <w:rPr>
-            <w:noProof/>
-            <w:webHidden/>
-          </w:rPr>
-          <w:t>25</w:t>
-        </w:r>
-        <w:r>
-          <w:rPr>
-            <w:noProof/>
-            <w:webHidden/>
-          </w:rPr>
-          <w:fldChar w:fldCharType="end"/>
-        </w:r>
-      </w:hyperlink>
-    </w:p>
-    <w:p>
-      <w:pPr>
-        <w:pStyle w:val="33"/>
-        <w:rPr>
-          <w:rFonts w:asciiTheme="minorHAnsi" w:eastAsiaTheme="minorEastAsia" w:hAnsiTheme="minorHAnsi" w:cstheme="minorBidi"/>
-          <w:noProof/>
-          <w:sz w:val="24"/>
-          <w:szCs w:val="24"/>
-        </w:rPr>
-      </w:pPr>
-      <w:hyperlink w:anchor="_Toc451698786" w:history="1">
-        <w:r>
-          <w:rPr>
-            <w:rStyle w:val="af5"/>
-            <w:noProof/>
-          </w:rPr>
-          <w:t>4.2.2</w:t>
-        </w:r>
-        <w:r>
-          <w:rPr>
-            <w:rStyle w:val="af5"/>
-            <w:rFonts w:cs="Arial"/>
-            <w:noProof/>
-          </w:rPr>
-          <w:t xml:space="preserve"> </w:t>
-        </w:r>
-        <w:r>
-          <w:rPr>
-            <w:rStyle w:val="af5"/>
-            <w:rFonts w:cs="Arial" w:hint="eastAsia"/>
-            <w:noProof/>
-          </w:rPr>
-          <w:t>项目中使用的技术手段</w:t>
-        </w:r>
-        <w:r>
-          <w:rPr>
-            <w:noProof/>
-            <w:webHidden/>
-          </w:rPr>
-          <w:tab/>
-        </w:r>
-        <w:r>
-          <w:rPr>
-            <w:noProof/>
-            <w:webHidden/>
-          </w:rPr>
-          <w:fldChar w:fldCharType="begin"/>
-        </w:r>
-        <w:r>
-          <w:rPr>
-            <w:noProof/>
-            <w:webHidden/>
-          </w:rPr>
-          <w:instrText xml:space="preserve"> PAGEREF _Toc451698786 \h </w:instrText>
-        </w:r>
-        <w:r>
-          <w:rPr>
-            <w:noProof/>
-            <w:webHidden/>
-          </w:rPr>
-        </w:r>
-        <w:r>
-          <w:rPr>
-            <w:noProof/>
-            <w:webHidden/>
-          </w:rPr>
-          <w:fldChar w:fldCharType="separate"/>
-        </w:r>
-        <w:r>
-          <w:rPr>
-            <w:noProof/>
-            <w:webHidden/>
-          </w:rPr>
-          <w:t>25</w:t>
-        </w:r>
-        <w:r>
-          <w:rPr>
-            <w:noProof/>
-            <w:webHidden/>
-          </w:rPr>
-          <w:fldChar w:fldCharType="end"/>
-        </w:r>
-      </w:hyperlink>
-    </w:p>
-    <w:p>
-      <w:pPr>
-        <w:pStyle w:val="33"/>
-        <w:rPr>
-          <w:rFonts w:asciiTheme="minorHAnsi" w:eastAsiaTheme="minorEastAsia" w:hAnsiTheme="minorHAnsi" w:cstheme="minorBidi"/>
-          <w:noProof/>
-          <w:sz w:val="24"/>
-          <w:szCs w:val="24"/>
-        </w:rPr>
-      </w:pPr>
-      <w:hyperlink w:anchor="_Toc451698787" w:history="1">
-        <w:r>
-          <w:rPr>
-            <w:rStyle w:val="af5"/>
-            <w:noProof/>
-          </w:rPr>
-          <w:t>4.2.3</w:t>
-        </w:r>
-        <w:r>
-          <w:rPr>
-            <w:rStyle w:val="af5"/>
-            <w:rFonts w:cs="Arial"/>
-            <w:noProof/>
-          </w:rPr>
-          <w:t xml:space="preserve"> </w:t>
-        </w:r>
-        <w:r>
-          <w:rPr>
-            <w:rStyle w:val="af5"/>
-            <w:rFonts w:cs="Arial" w:hint="eastAsia"/>
-            <w:noProof/>
-          </w:rPr>
-          <w:t>项目实验数据对比</w:t>
-        </w:r>
-        <w:r>
-          <w:rPr>
-            <w:noProof/>
-            <w:webHidden/>
-          </w:rPr>
-          <w:tab/>
-        </w:r>
-        <w:r>
-          <w:rPr>
-            <w:noProof/>
-            <w:webHidden/>
-          </w:rPr>
-          <w:fldChar w:fldCharType="begin"/>
-        </w:r>
-        <w:r>
-          <w:rPr>
-            <w:noProof/>
-            <w:webHidden/>
-          </w:rPr>
-          <w:instrText xml:space="preserve"> PAGEREF _Toc451698787 \h </w:instrText>
-        </w:r>
-        <w:r>
-          <w:rPr>
-            <w:noProof/>
-            <w:webHidden/>
-          </w:rPr>
-        </w:r>
-        <w:r>
-          <w:rPr>
-            <w:noProof/>
-            <w:webHidden/>
-          </w:rPr>
-          <w:fldChar w:fldCharType="separate"/>
-        </w:r>
-        <w:r>
-          <w:rPr>
-            <w:noProof/>
-            <w:webHidden/>
-          </w:rPr>
-          <w:t>25</w:t>
-        </w:r>
-        <w:r>
-          <w:rPr>
-            <w:noProof/>
-            <w:webHidden/>
-          </w:rPr>
-          <w:fldChar w:fldCharType="end"/>
-        </w:r>
-      </w:hyperlink>
-    </w:p>
-    <w:p>
-      <w:pPr>
-        <w:pStyle w:val="23"/>
-        <w:rPr>
-          <w:rFonts w:asciiTheme="minorHAnsi" w:eastAsiaTheme="minorEastAsia" w:hAnsiTheme="minorHAnsi" w:cstheme="minorBidi"/>
-          <w:sz w:val="24"/>
-          <w:lang w:val="en-US"/>
-        </w:rPr>
-      </w:pPr>
-      <w:hyperlink w:anchor="_Toc451698788" w:history="1">
-        <w:r>
-          <w:rPr>
-            <w:rStyle w:val="af5"/>
-            <w:rFonts w:eastAsia="黑体"/>
-          </w:rPr>
-          <w:t>4.3</w:t>
-        </w:r>
-        <w:r>
-          <w:rPr>
-            <w:rStyle w:val="af5"/>
-            <w:rFonts w:ascii="Arial" w:eastAsia="黑体" w:hAnsi="Arial" w:cs="Arial"/>
-          </w:rPr>
-          <w:t xml:space="preserve"> </w:t>
-        </w:r>
-        <w:r>
-          <w:rPr>
-            <w:rStyle w:val="af5"/>
-            <w:rFonts w:ascii="Arial" w:eastAsia="黑体" w:hAnsi="Arial" w:cs="Arial" w:hint="eastAsia"/>
-          </w:rPr>
-          <w:t>基于地铁站的火灾模拟与逃生路径规划</w:t>
-        </w:r>
-        <w:r>
-          <w:rPr>
-            <w:webHidden/>
-          </w:rPr>
-          <w:tab/>
-        </w:r>
-        <w:r>
-          <w:rPr>
-            <w:webHidden/>
-          </w:rPr>
-          <w:fldChar w:fldCharType="begin"/>
-        </w:r>
-        <w:r>
-          <w:rPr>
-            <w:webHidden/>
-          </w:rPr>
-          <w:instrText xml:space="preserve"> PAGEREF _Toc451698788 \h </w:instrText>
-        </w:r>
-        <w:r>
-          <w:rPr>
-            <w:webHidden/>
-          </w:rPr>
-        </w:r>
-        <w:r>
-          <w:rPr>
-            <w:webHidden/>
-          </w:rPr>
-          <w:fldChar w:fldCharType="separate"/>
-        </w:r>
-        <w:r>
-          <w:rPr>
-            <w:webHidden/>
-          </w:rPr>
-          <w:t>25</w:t>
-        </w:r>
-        <w:r>
-          <w:rPr>
-            <w:webHidden/>
-          </w:rPr>
-          <w:fldChar w:fldCharType="end"/>
-        </w:r>
-      </w:hyperlink>
-    </w:p>
-    <w:p>
-      <w:pPr>
-        <w:pStyle w:val="33"/>
-        <w:rPr>
-          <w:rFonts w:asciiTheme="minorHAnsi" w:eastAsiaTheme="minorEastAsia" w:hAnsiTheme="minorHAnsi" w:cstheme="minorBidi"/>
-          <w:noProof/>
-          <w:sz w:val="24"/>
-          <w:szCs w:val="24"/>
-        </w:rPr>
-      </w:pPr>
-      <w:hyperlink w:anchor="_Toc451698789" w:history="1">
-        <w:r>
-          <w:rPr>
-            <w:rStyle w:val="af5"/>
-            <w:noProof/>
-          </w:rPr>
-          <w:t>4.3.1</w:t>
-        </w:r>
-        <w:r>
-          <w:rPr>
-            <w:rStyle w:val="af5"/>
-            <w:rFonts w:cs="Arial"/>
-            <w:noProof/>
-          </w:rPr>
-          <w:t xml:space="preserve"> </w:t>
-        </w:r>
-        <w:r>
-          <w:rPr>
-            <w:rStyle w:val="af5"/>
-            <w:rFonts w:cs="Arial" w:hint="eastAsia"/>
-            <w:noProof/>
-          </w:rPr>
-          <w:t>项目介绍</w:t>
-        </w:r>
-        <w:r>
-          <w:rPr>
-            <w:noProof/>
-            <w:webHidden/>
-          </w:rPr>
-          <w:tab/>
-        </w:r>
-        <w:r>
-          <w:rPr>
-            <w:noProof/>
-            <w:webHidden/>
-          </w:rPr>
-          <w:fldChar w:fldCharType="begin"/>
-        </w:r>
-        <w:r>
-          <w:rPr>
-            <w:noProof/>
-            <w:webHidden/>
-          </w:rPr>
-          <w:instrText xml:space="preserve"> PAGEREF _Toc451698789 \h </w:instrText>
-        </w:r>
-        <w:r>
-          <w:rPr>
-            <w:noProof/>
-            <w:webHidden/>
-          </w:rPr>
-        </w:r>
-        <w:r>
-          <w:rPr>
-            <w:noProof/>
-            <w:webHidden/>
-          </w:rPr>
-          <w:fldChar w:fldCharType="separate"/>
-        </w:r>
-        <w:r>
-          <w:rPr>
-            <w:noProof/>
-            <w:webHidden/>
-          </w:rPr>
-          <w:t>25</w:t>
-        </w:r>
-        <w:r>
-          <w:rPr>
-            <w:noProof/>
-            <w:webHidden/>
-          </w:rPr>
-          <w:fldChar w:fldCharType="end"/>
-        </w:r>
-      </w:hyperlink>
-    </w:p>
-    <w:p>
-      <w:pPr>
-        <w:pStyle w:val="33"/>
-        <w:rPr>
-          <w:rFonts w:asciiTheme="minorHAnsi" w:eastAsiaTheme="minorEastAsia" w:hAnsiTheme="minorHAnsi" w:cstheme="minorBidi"/>
-          <w:noProof/>
-          <w:sz w:val="24"/>
-          <w:szCs w:val="24"/>
-        </w:rPr>
-      </w:pPr>
-      <w:hyperlink w:anchor="_Toc451698790" w:history="1">
-        <w:r>
-          <w:rPr>
-            <w:rStyle w:val="af5"/>
-            <w:noProof/>
-          </w:rPr>
-          <w:t>4.3.2</w:t>
-        </w:r>
-        <w:r>
-          <w:rPr>
-            <w:rStyle w:val="af5"/>
-            <w:rFonts w:cs="Arial"/>
-            <w:noProof/>
-          </w:rPr>
-          <w:t xml:space="preserve"> </w:t>
-        </w:r>
-        <w:r>
-          <w:rPr>
-            <w:rStyle w:val="af5"/>
-            <w:rFonts w:cs="Arial" w:hint="eastAsia"/>
-            <w:noProof/>
-          </w:rPr>
-          <w:t>项目中使用的技术手段</w:t>
-        </w:r>
-        <w:r>
-          <w:rPr>
-            <w:noProof/>
-            <w:webHidden/>
-          </w:rPr>
-          <w:tab/>
-        </w:r>
-        <w:r>
-          <w:rPr>
-            <w:noProof/>
-            <w:webHidden/>
-          </w:rPr>
-          <w:fldChar w:fldCharType="begin"/>
-        </w:r>
-        <w:r>
-          <w:rPr>
-            <w:noProof/>
-            <w:webHidden/>
-          </w:rPr>
-          <w:instrText xml:space="preserve"> PAGEREF _Toc451698790 \h </w:instrText>
-        </w:r>
-        <w:r>
-          <w:rPr>
-            <w:noProof/>
-            <w:webHidden/>
-          </w:rPr>
-        </w:r>
-        <w:r>
-          <w:rPr>
-            <w:noProof/>
-            <w:webHidden/>
-          </w:rPr>
-          <w:fldChar w:fldCharType="separate"/>
-        </w:r>
-        <w:r>
-          <w:rPr>
-            <w:noProof/>
-            <w:webHidden/>
-          </w:rPr>
-          <w:t>25</w:t>
-        </w:r>
-        <w:r>
-          <w:rPr>
-            <w:noProof/>
-            <w:webHidden/>
-          </w:rPr>
-          <w:fldChar w:fldCharType="end"/>
-        </w:r>
-      </w:hyperlink>
-    </w:p>
-    <w:p>
-      <w:pPr>
-        <w:pStyle w:val="33"/>
-        <w:rPr>
-          <w:rFonts w:asciiTheme="minorHAnsi" w:eastAsiaTheme="minorEastAsia" w:hAnsiTheme="minorHAnsi" w:cstheme="minorBidi"/>
-          <w:noProof/>
-          <w:sz w:val="24"/>
-          <w:szCs w:val="24"/>
-        </w:rPr>
-      </w:pPr>
-      <w:hyperlink w:anchor="_Toc451698791" w:history="1">
-        <w:r>
-          <w:rPr>
-            <w:rStyle w:val="af5"/>
-            <w:noProof/>
-          </w:rPr>
-          <w:t>4.3.3</w:t>
-        </w:r>
-        <w:r>
-          <w:rPr>
-            <w:rStyle w:val="af5"/>
-            <w:rFonts w:cs="Arial"/>
-            <w:noProof/>
-          </w:rPr>
-          <w:t xml:space="preserve"> </w:t>
-        </w:r>
-        <w:r>
-          <w:rPr>
-            <w:rStyle w:val="af5"/>
-            <w:rFonts w:cs="Arial" w:hint="eastAsia"/>
-            <w:noProof/>
-          </w:rPr>
-          <w:t>项目实验数据对比</w:t>
-        </w:r>
-        <w:r>
-          <w:rPr>
-            <w:noProof/>
-            <w:webHidden/>
-          </w:rPr>
-          <w:tab/>
-        </w:r>
-        <w:r>
-          <w:rPr>
-            <w:noProof/>
-            <w:webHidden/>
-          </w:rPr>
-          <w:fldChar w:fldCharType="begin"/>
-        </w:r>
-        <w:r>
-          <w:rPr>
-            <w:noProof/>
-            <w:webHidden/>
-          </w:rPr>
-          <w:instrText xml:space="preserve"> PAGEREF _Toc451698791 \h </w:instrText>
-        </w:r>
-        <w:r>
-          <w:rPr>
-            <w:noProof/>
-            <w:webHidden/>
-          </w:rPr>
-        </w:r>
-        <w:r>
-          <w:rPr>
-            <w:noProof/>
-            <w:webHidden/>
-          </w:rPr>
-          <w:fldChar w:fldCharType="separate"/>
-        </w:r>
-        <w:r>
-          <w:rPr>
-            <w:noProof/>
-            <w:webHidden/>
-          </w:rPr>
-          <w:t>25</w:t>
-        </w:r>
-        <w:r>
-          <w:rPr>
-            <w:noProof/>
-            <w:webHidden/>
-          </w:rPr>
-          <w:fldChar w:fldCharType="end"/>
-        </w:r>
-      </w:hyperlink>
-    </w:p>
-    <w:p>
-      <w:pPr>
-        <w:pStyle w:val="11"/>
-        <w:rPr>
-          <w:rFonts w:asciiTheme="minorHAnsi" w:eastAsiaTheme="minorEastAsia" w:hAnsiTheme="minorHAnsi" w:cstheme="minorBidi"/>
-          <w:bCs w:val="0"/>
-          <w:sz w:val="24"/>
-          <w:szCs w:val="24"/>
-        </w:rPr>
-      </w:pPr>
-      <w:hyperlink w:anchor="_Toc451698792" w:history="1">
-        <w:r>
-          <w:rPr>
-            <w:rStyle w:val="af5"/>
-            <w:rFonts w:eastAsia="黑体"/>
-          </w:rPr>
-          <w:t>5</w:t>
-        </w:r>
-        <w:r>
-          <w:rPr>
-            <w:rStyle w:val="af5"/>
-            <w:rFonts w:ascii="Arial" w:eastAsia="黑体" w:hAnsi="Arial" w:cs="Arial"/>
-          </w:rPr>
-          <w:t xml:space="preserve">  </w:t>
-        </w:r>
-        <w:r>
-          <w:rPr>
-            <w:rStyle w:val="af5"/>
-            <w:rFonts w:ascii="Arial" w:eastAsia="黑体" w:hAnsi="Arial" w:cs="Arial" w:hint="eastAsia"/>
-          </w:rPr>
-          <w:t>结果和讨论</w:t>
-        </w:r>
-        <w:r>
-          <w:rPr>
-            <w:webHidden/>
-          </w:rPr>
-          <w:tab/>
-        </w:r>
-        <w:r>
-          <w:rPr>
-            <w:webHidden/>
-          </w:rPr>
-          <w:fldChar w:fldCharType="begin"/>
-        </w:r>
-        <w:r>
-          <w:rPr>
-            <w:webHidden/>
-          </w:rPr>
-          <w:instrText xml:space="preserve"> PAGEREF _Toc451698792 \h </w:instrText>
-        </w:r>
-        <w:r>
-          <w:rPr>
-            <w:webHidden/>
-          </w:rPr>
-        </w:r>
-        <w:r>
-          <w:rPr>
-            <w:webHidden/>
-          </w:rPr>
-          <w:fldChar w:fldCharType="separate"/>
-        </w:r>
-        <w:r>
-          <w:rPr>
-            <w:webHidden/>
-          </w:rPr>
-          <w:t>26</w:t>
-        </w:r>
-        <w:r>
-          <w:rPr>
-            <w:webHidden/>
-          </w:rPr>
-          <w:fldChar w:fldCharType="end"/>
-        </w:r>
-      </w:hyperlink>
-    </w:p>
-    <w:p>
-      <w:pPr>
-        <w:pStyle w:val="23"/>
-        <w:rPr>
-          <w:rFonts w:asciiTheme="minorHAnsi" w:eastAsiaTheme="minorEastAsia" w:hAnsiTheme="minorHAnsi" w:cstheme="minorBidi"/>
-          <w:sz w:val="24"/>
-          <w:lang w:val="en-US"/>
-        </w:rPr>
-      </w:pPr>
-      <w:hyperlink w:anchor="_Toc451698793" w:history="1">
-        <w:r>
-          <w:rPr>
-            <w:rStyle w:val="af5"/>
-            <w:rFonts w:eastAsia="黑体"/>
-          </w:rPr>
-          <w:t xml:space="preserve">5.1 </w:t>
-        </w:r>
-        <w:r>
-          <w:rPr>
-            <w:rStyle w:val="af5"/>
-            <w:rFonts w:eastAsia="黑体" w:hint="eastAsia"/>
-          </w:rPr>
-          <w:t>渐进式算法</w:t>
-        </w:r>
-        <w:r>
-          <w:rPr>
-            <w:rStyle w:val="af5"/>
-            <w:rFonts w:ascii="Arial" w:eastAsia="黑体" w:hAnsi="Arial" w:cs="Arial" w:hint="eastAsia"/>
-          </w:rPr>
-          <w:t>的结果和讨论</w:t>
-        </w:r>
-        <w:r>
-          <w:rPr>
-            <w:webHidden/>
-          </w:rPr>
-          <w:tab/>
-        </w:r>
-        <w:r>
-          <w:rPr>
-            <w:webHidden/>
-          </w:rPr>
-          <w:fldChar w:fldCharType="begin"/>
-        </w:r>
-        <w:r>
-          <w:rPr>
-            <w:webHidden/>
-          </w:rPr>
-          <w:instrText xml:space="preserve"> PAGEREF _Toc451698793 \h </w:instrText>
-        </w:r>
-        <w:r>
-          <w:rPr>
-            <w:webHidden/>
-          </w:rPr>
-        </w:r>
-        <w:r>
-          <w:rPr>
-            <w:webHidden/>
-          </w:rPr>
-          <w:fldChar w:fldCharType="separate"/>
-        </w:r>
-        <w:r>
-          <w:rPr>
-            <w:webHidden/>
-          </w:rPr>
-          <w:t>26</w:t>
-        </w:r>
-        <w:r>
-          <w:rPr>
-            <w:webHidden/>
-          </w:rPr>
-          <w:fldChar w:fldCharType="end"/>
-        </w:r>
-      </w:hyperlink>
-    </w:p>
-    <w:p>
-      <w:pPr>
-        <w:pStyle w:val="33"/>
-        <w:rPr>
-          <w:rFonts w:asciiTheme="minorHAnsi" w:eastAsiaTheme="minorEastAsia" w:hAnsiTheme="minorHAnsi" w:cstheme="minorBidi"/>
-          <w:noProof/>
-          <w:sz w:val="24"/>
-          <w:szCs w:val="24"/>
-        </w:rPr>
-      </w:pPr>
-      <w:hyperlink w:anchor="_Toc451698794" w:history="1">
-        <w:r>
-          <w:rPr>
-            <w:rStyle w:val="af5"/>
-            <w:noProof/>
-          </w:rPr>
-          <w:t>5.1.1</w:t>
-        </w:r>
-        <w:r>
-          <w:rPr>
-            <w:rStyle w:val="af5"/>
-            <w:rFonts w:cs="Arial"/>
-            <w:noProof/>
-          </w:rPr>
-          <w:t xml:space="preserve"> </w:t>
-        </w:r>
-        <w:r>
-          <w:rPr>
-            <w:rStyle w:val="af5"/>
-            <w:rFonts w:cs="Arial" w:hint="eastAsia"/>
-            <w:noProof/>
-          </w:rPr>
-          <w:t>渐进式渲染算法</w:t>
-        </w:r>
-        <w:r>
-          <w:rPr>
-            <w:noProof/>
-            <w:webHidden/>
-          </w:rPr>
-          <w:tab/>
-        </w:r>
-        <w:r>
-          <w:rPr>
-            <w:noProof/>
-            <w:webHidden/>
-          </w:rPr>
-          <w:fldChar w:fldCharType="begin"/>
-        </w:r>
-        <w:r>
-          <w:rPr>
-            <w:noProof/>
-            <w:webHidden/>
-          </w:rPr>
-          <w:instrText xml:space="preserve"> PAGEREF _Toc451698794 \h </w:instrText>
-        </w:r>
-        <w:r>
-          <w:rPr>
-            <w:noProof/>
-            <w:webHidden/>
-          </w:rPr>
-        </w:r>
-        <w:r>
-          <w:rPr>
-            <w:noProof/>
-            <w:webHidden/>
-          </w:rPr>
-          <w:fldChar w:fldCharType="separate"/>
-        </w:r>
-        <w:r>
-          <w:rPr>
-            <w:noProof/>
-            <w:webHidden/>
-          </w:rPr>
-          <w:t>26</w:t>
-        </w:r>
-        <w:r>
-          <w:rPr>
-            <w:noProof/>
-            <w:webHidden/>
-          </w:rPr>
-          <w:fldChar w:fldCharType="end"/>
-        </w:r>
-      </w:hyperlink>
-    </w:p>
-    <w:p>
-      <w:pPr>
-        <w:pStyle w:val="33"/>
-        <w:rPr>
-          <w:rFonts w:asciiTheme="minorHAnsi" w:eastAsiaTheme="minorEastAsia" w:hAnsiTheme="minorHAnsi" w:cstheme="minorBidi"/>
-          <w:noProof/>
-          <w:sz w:val="24"/>
-          <w:szCs w:val="24"/>
-        </w:rPr>
-      </w:pPr>
-      <w:hyperlink w:anchor="_Toc451698795" w:history="1">
-        <w:r>
-          <w:rPr>
-            <w:rStyle w:val="af5"/>
-            <w:noProof/>
-          </w:rPr>
-          <w:t>5.1.2</w:t>
-        </w:r>
-        <w:r>
-          <w:rPr>
-            <w:rStyle w:val="af5"/>
-            <w:rFonts w:cs="Arial"/>
-            <w:noProof/>
-          </w:rPr>
-          <w:t xml:space="preserve"> </w:t>
-        </w:r>
-        <w:r>
-          <w:rPr>
-            <w:rStyle w:val="af5"/>
-            <w:rFonts w:cs="Arial" w:hint="eastAsia"/>
-            <w:noProof/>
-          </w:rPr>
-          <w:t>渐进式加载算法</w:t>
-        </w:r>
-        <w:r>
-          <w:rPr>
-            <w:noProof/>
-            <w:webHidden/>
-          </w:rPr>
-          <w:tab/>
-        </w:r>
-        <w:r>
-          <w:rPr>
-            <w:noProof/>
-            <w:webHidden/>
-          </w:rPr>
-          <w:fldChar w:fldCharType="begin"/>
-        </w:r>
-        <w:r>
-          <w:rPr>
-            <w:noProof/>
-            <w:webHidden/>
-          </w:rPr>
-          <w:instrText xml:space="preserve"> PAGEREF _Toc451698795 \h </w:instrText>
-        </w:r>
-        <w:r>
-          <w:rPr>
-            <w:noProof/>
-            <w:webHidden/>
-          </w:rPr>
-        </w:r>
-        <w:r>
-          <w:rPr>
-            <w:noProof/>
-            <w:webHidden/>
-          </w:rPr>
-          <w:fldChar w:fldCharType="separate"/>
-        </w:r>
-        <w:r>
-          <w:rPr>
-            <w:noProof/>
-            <w:webHidden/>
-          </w:rPr>
-          <w:t>26</w:t>
-        </w:r>
-        <w:r>
-          <w:rPr>
-            <w:noProof/>
-            <w:webHidden/>
-          </w:rPr>
-          <w:fldChar w:fldCharType="end"/>
-        </w:r>
-      </w:hyperlink>
-    </w:p>
-    <w:p>
-      <w:pPr>
-        <w:pStyle w:val="23"/>
-        <w:rPr>
-          <w:rFonts w:asciiTheme="minorHAnsi" w:eastAsiaTheme="minorEastAsia" w:hAnsiTheme="minorHAnsi" w:cstheme="minorBidi"/>
-          <w:sz w:val="24"/>
-          <w:lang w:val="en-US"/>
-        </w:rPr>
-      </w:pPr>
-      <w:hyperlink w:anchor="_Toc451698796" w:history="1">
-        <w:r>
-          <w:rPr>
-            <w:rStyle w:val="af5"/>
-            <w:rFonts w:eastAsia="黑体"/>
-          </w:rPr>
-          <w:t>5.2</w:t>
-        </w:r>
-        <w:r>
-          <w:rPr>
-            <w:rStyle w:val="af5"/>
-            <w:rFonts w:ascii="Arial" w:eastAsia="黑体" w:hAnsi="Arial" w:cs="Arial"/>
-          </w:rPr>
-          <w:t xml:space="preserve"> </w:t>
-        </w:r>
-        <w:r>
-          <w:rPr>
-            <w:rStyle w:val="af5"/>
-            <w:rFonts w:ascii="Arial" w:eastAsia="黑体" w:hAnsi="Arial" w:cs="Arial" w:hint="eastAsia"/>
-          </w:rPr>
-          <w:t>碰撞检测算法的结果和讨论</w:t>
-        </w:r>
-        <w:r>
-          <w:rPr>
-            <w:webHidden/>
-          </w:rPr>
-          <w:tab/>
-        </w:r>
-        <w:r>
-          <w:rPr>
-            <w:webHidden/>
-          </w:rPr>
-          <w:fldChar w:fldCharType="begin"/>
-        </w:r>
-        <w:r>
-          <w:rPr>
-            <w:webHidden/>
-          </w:rPr>
-          <w:instrText xml:space="preserve"> PAGEREF _Toc451698796 \h </w:instrText>
-        </w:r>
-        <w:r>
-          <w:rPr>
-            <w:webHidden/>
-          </w:rPr>
-        </w:r>
-        <w:r>
-          <w:rPr>
-            <w:webHidden/>
-          </w:rPr>
-          <w:fldChar w:fldCharType="separate"/>
-        </w:r>
-        <w:r>
-          <w:rPr>
-            <w:webHidden/>
-          </w:rPr>
-          <w:t>26</w:t>
-        </w:r>
-        <w:r>
-          <w:rPr>
-            <w:webHidden/>
-          </w:rPr>
-          <w:fldChar w:fldCharType="end"/>
-        </w:r>
-      </w:hyperlink>
-    </w:p>
-    <w:p>
-      <w:pPr>
-        <w:pStyle w:val="23"/>
-        <w:rPr>
-          <w:rFonts w:asciiTheme="minorHAnsi" w:eastAsiaTheme="minorEastAsia" w:hAnsiTheme="minorHAnsi" w:cstheme="minorBidi"/>
-          <w:sz w:val="24"/>
-          <w:lang w:val="en-US"/>
-        </w:rPr>
-      </w:pPr>
-      <w:hyperlink w:anchor="_Toc451698797" w:history="1">
-        <w:r>
-          <w:rPr>
-            <w:rStyle w:val="af5"/>
-            <w:rFonts w:eastAsia="黑体"/>
-          </w:rPr>
-          <w:t xml:space="preserve">5.3 </w:t>
-        </w:r>
-        <w:r>
-          <w:rPr>
-            <w:rStyle w:val="af5"/>
-            <w:rFonts w:eastAsia="黑体" w:hint="eastAsia"/>
-          </w:rPr>
-          <w:t>火灾场的模拟算法的结果和讨论</w:t>
-        </w:r>
-        <w:r>
-          <w:rPr>
-            <w:webHidden/>
-          </w:rPr>
-          <w:tab/>
-        </w:r>
-        <w:r>
-          <w:rPr>
-            <w:webHidden/>
-          </w:rPr>
-          <w:fldChar w:fldCharType="begin"/>
-        </w:r>
-        <w:r>
-          <w:rPr>
-            <w:webHidden/>
-          </w:rPr>
-          <w:instrText xml:space="preserve"> PAGEREF _Toc451698797 \h </w:instrText>
-        </w:r>
-        <w:r>
-          <w:rPr>
-            <w:webHidden/>
-          </w:rPr>
-        </w:r>
-        <w:r>
-          <w:rPr>
-            <w:webHidden/>
-          </w:rPr>
-          <w:fldChar w:fldCharType="separate"/>
-        </w:r>
-        <w:r>
-          <w:rPr>
-            <w:webHidden/>
-          </w:rPr>
-          <w:t>26</w:t>
-        </w:r>
-        <w:r>
-          <w:rPr>
-            <w:webHidden/>
-          </w:rPr>
-          <w:fldChar w:fldCharType="end"/>
-        </w:r>
-      </w:hyperlink>
-    </w:p>
-    <w:p>
-      <w:pPr>
-        <w:pStyle w:val="23"/>
-        <w:rPr>
-          <w:rFonts w:asciiTheme="minorHAnsi" w:eastAsiaTheme="minorEastAsia" w:hAnsiTheme="minorHAnsi" w:cstheme="minorBidi"/>
-          <w:sz w:val="24"/>
-          <w:lang w:val="en-US"/>
-        </w:rPr>
-      </w:pPr>
-      <w:hyperlink w:anchor="_Toc451698798" w:history="1">
-        <w:r>
-          <w:rPr>
-            <w:rStyle w:val="af5"/>
-            <w:rFonts w:eastAsia="黑体"/>
-          </w:rPr>
-          <w:t>5.4</w:t>
-        </w:r>
-        <w:r>
-          <w:rPr>
-            <w:rStyle w:val="af5"/>
-            <w:rFonts w:ascii="Arial" w:eastAsia="黑体" w:hAnsi="Arial" w:cs="Arial"/>
-          </w:rPr>
-          <w:t xml:space="preserve"> ACO</w:t>
-        </w:r>
-        <w:r>
-          <w:rPr>
-            <w:rStyle w:val="af5"/>
-            <w:rFonts w:ascii="Arial" w:eastAsia="黑体" w:hAnsi="Arial" w:cs="Arial" w:hint="eastAsia"/>
-          </w:rPr>
-          <w:t>路径规划算法的结果和讨论</w:t>
-        </w:r>
-        <w:r>
-          <w:rPr>
-            <w:webHidden/>
-          </w:rPr>
-          <w:tab/>
-        </w:r>
-        <w:r>
-          <w:rPr>
-            <w:webHidden/>
-          </w:rPr>
-          <w:fldChar w:fldCharType="begin"/>
-        </w:r>
-        <w:r>
-          <w:rPr>
-            <w:webHidden/>
-          </w:rPr>
-          <w:instrText xml:space="preserve"> PAGEREF _Toc451698798 \h </w:instrText>
-        </w:r>
-        <w:r>
-          <w:rPr>
-            <w:webHidden/>
-          </w:rPr>
-        </w:r>
-        <w:r>
-          <w:rPr>
-            <w:webHidden/>
-          </w:rPr>
-          <w:fldChar w:fldCharType="separate"/>
-        </w:r>
-        <w:r>
-          <w:rPr>
-            <w:webHidden/>
-          </w:rPr>
-          <w:t>26</w:t>
-        </w:r>
-        <w:r>
-          <w:rPr>
-            <w:webHidden/>
-          </w:rPr>
-          <w:fldChar w:fldCharType="end"/>
-        </w:r>
-      </w:hyperlink>
-    </w:p>
-    <w:p>
-      <w:pPr>
-        <w:pStyle w:val="11"/>
-        <w:rPr>
-          <w:rFonts w:asciiTheme="minorHAnsi" w:eastAsiaTheme="minorEastAsia" w:hAnsiTheme="minorHAnsi" w:cstheme="minorBidi"/>
-          <w:bCs w:val="0"/>
-          <w:sz w:val="24"/>
-          <w:szCs w:val="24"/>
-        </w:rPr>
-      </w:pPr>
-      <w:hyperlink w:anchor="_Toc451698799" w:history="1">
-        <w:r>
-          <w:rPr>
-            <w:rStyle w:val="af5"/>
-            <w:rFonts w:eastAsia="黑体"/>
-          </w:rPr>
-          <w:t>6</w:t>
-        </w:r>
-        <w:r>
-          <w:rPr>
-            <w:rStyle w:val="af5"/>
-            <w:rFonts w:ascii="黑体" w:eastAsia="黑体"/>
-          </w:rPr>
-          <w:t xml:space="preserve"> </w:t>
-        </w:r>
-        <w:r>
-          <w:rPr>
-            <w:rStyle w:val="af5"/>
-            <w:rFonts w:ascii="Arial" w:eastAsia="黑体" w:hAnsi="Arial" w:cs="Arial"/>
-          </w:rPr>
-          <w:t xml:space="preserve"> </w:t>
-        </w:r>
-        <w:r>
-          <w:rPr>
-            <w:rStyle w:val="af5"/>
-            <w:rFonts w:ascii="Arial" w:eastAsia="黑体" w:hAnsi="Arial" w:cs="Arial" w:hint="eastAsia"/>
-          </w:rPr>
-          <w:t>结论和展望</w:t>
-        </w:r>
-        <w:r>
-          <w:rPr>
-            <w:webHidden/>
-          </w:rPr>
-          <w:tab/>
-        </w:r>
-        <w:r>
-          <w:rPr>
-            <w:webHidden/>
-          </w:rPr>
-          <w:fldChar w:fldCharType="begin"/>
-        </w:r>
-        <w:r>
-          <w:rPr>
-            <w:webHidden/>
-          </w:rPr>
-          <w:instrText xml:space="preserve"> PAGEREF _Toc451698799 \h </w:instrText>
-        </w:r>
-        <w:r>
-          <w:rPr>
-            <w:webHidden/>
-          </w:rPr>
-        </w:r>
-        <w:r>
-          <w:rPr>
-            <w:webHidden/>
-          </w:rPr>
-          <w:fldChar w:fldCharType="separate"/>
-        </w:r>
-        <w:r>
-          <w:rPr>
-            <w:webHidden/>
-          </w:rPr>
-          <w:t>27</w:t>
-        </w:r>
-        <w:r>
-          <w:rPr>
-            <w:webHidden/>
-          </w:rPr>
-          <w:fldChar w:fldCharType="end"/>
-        </w:r>
-      </w:hyperlink>
+      <w:r>
+        <w:fldChar w:fldCharType="begin"/>
+      </w:r>
+      <w:r>
+        <w:instrText xml:space="preserve"> HYPERLINK \l "_Toc451698799" </w:instrText>
+      </w:r>
+      <w:r>
+        <w:fldChar w:fldCharType="separate"/>
+      </w:r>
+      <w:r>
+        <w:rPr>
+          <w:rStyle w:val="af5"/>
+          <w:rFonts w:eastAsia="黑体"/>
+        </w:rPr>
+        <w:t>6</w:t>
+      </w:r>
+      <w:r>
+        <w:rPr>
+          <w:rStyle w:val="af5"/>
+          <w:rFonts w:ascii="黑体" w:eastAsia="黑体"/>
+        </w:rPr>
+        <w:t xml:space="preserve"> </w:t>
+      </w:r>
+      <w:r>
+        <w:rPr>
+          <w:rStyle w:val="af5"/>
+          <w:rFonts w:ascii="Arial" w:eastAsia="黑体" w:hAnsi="Arial" w:cs="Arial"/>
+        </w:rPr>
+        <w:t xml:space="preserve"> </w:t>
+      </w:r>
+      <w:r>
+        <w:rPr>
+          <w:rStyle w:val="af5"/>
+          <w:rFonts w:ascii="Arial" w:eastAsia="黑体" w:hAnsi="Arial" w:cs="Arial" w:hint="eastAsia"/>
+        </w:rPr>
+        <w:t>结论和展望</w:t>
+      </w:r>
+      <w:r>
+        <w:rPr>
+          <w:webHidden/>
+        </w:rPr>
+        <w:tab/>
+      </w:r>
+      <w:r>
+        <w:rPr>
+          <w:webHidden/>
+        </w:rPr>
+        <w:fldChar w:fldCharType="begin"/>
+      </w:r>
+      <w:r>
+        <w:rPr>
+          <w:webHidden/>
+        </w:rPr>
+        <w:instrText xml:space="preserve"> PAGEREF _Toc451698799 \h </w:instrText>
+      </w:r>
+      <w:r>
+        <w:rPr>
+          <w:webHidden/>
+        </w:rPr>
+      </w:r>
+      <w:r>
+        <w:rPr>
+          <w:webHidden/>
+        </w:rPr>
+        <w:fldChar w:fldCharType="separate"/>
+      </w:r>
+      <w:r>
+        <w:rPr>
+          <w:webHidden/>
+        </w:rPr>
+        <w:t>27</w:t>
+      </w:r>
+      <w:r>
+        <w:rPr>
+          <w:webHidden/>
+        </w:rPr>
+        <w:fldChar w:fldCharType="end"/>
+      </w:r>
+      <w:r>
+        <w:fldChar w:fldCharType="end"/>
+      </w:r>
     </w:p>
     <w:p>
       <w:pPr>
@@ -3220,8 +2149,8 @@
           <w:lang w:eastAsia="zh-CN"/>
         </w:rPr>
       </w:pPr>
-      <w:bookmarkStart w:id="1" w:name="_Toc261510868"/>
-      <w:bookmarkStart w:id="2" w:name="_Toc451698744"/>
+      <w:bookmarkStart w:id="2" w:name="_Toc261510868"/>
+      <w:bookmarkStart w:id="3" w:name="_Toc451698744"/>
       <w:r>
         <w:rPr>
           <w:rFonts w:eastAsia="黑体" w:hint="eastAsia"/>
@@ -3296,8 +2225,8 @@
         <w:t>言</w:t>
       </w:r>
       <w:bookmarkEnd w:id="0"/>
-      <w:bookmarkEnd w:id="1"/>
       <w:bookmarkEnd w:id="2"/>
+      <w:bookmarkEnd w:id="3"/>
     </w:p>
     <w:p>
       <w:pPr>
@@ -3348,9 +2277,9 @@
           <w:i w:val="0"/>
         </w:rPr>
       </w:pPr>
-      <w:bookmarkStart w:id="3" w:name="本文所作工作"/>
       <w:bookmarkStart w:id="4" w:name="_Toc261510874"/>
       <w:bookmarkStart w:id="5" w:name="_Toc451698750"/>
+      <w:bookmarkStart w:id="6" w:name="本文所作工作"/>
       <w:r>
         <w:rPr>
           <w:rFonts w:eastAsia="黑体"/>
@@ -3387,7 +2316,7 @@
       <w:bookmarkEnd w:id="4"/>
       <w:bookmarkEnd w:id="5"/>
     </w:p>
-    <w:bookmarkEnd w:id="3"/>
+    <w:bookmarkEnd w:id="6"/>
     <w:p>
       <w:pPr>
         <w:autoSpaceDE w:val="0"/>
@@ -3421,6 +2350,7 @@
         </w:rPr>
         <w:t>是基于</w:t>
       </w:r>
+      <w:proofErr w:type="gramStart"/>
       <w:r>
         <w:rPr>
           <w:rFonts w:ascii="Arial" w:hAnsi="Arial" w:cs="Arial"/>
@@ -3428,6 +2358,7 @@
         </w:rPr>
         <w:t>”</w:t>
       </w:r>
+      <w:proofErr w:type="gramEnd"/>
       <w:r>
         <w:rPr>
           <w:rFonts w:ascii="Arial" w:hAnsi="Arial" w:cs="Arial"/>
@@ -3449,6 +2380,7 @@
         </w:rPr>
         <w:t>在线可视化</w:t>
       </w:r>
+      <w:proofErr w:type="gramStart"/>
       <w:r>
         <w:rPr>
           <w:rFonts w:ascii="Arial" w:hAnsi="Arial" w:cs="Arial"/>
@@ -3456,6 +2388,7 @@
         </w:rPr>
         <w:t>”</w:t>
       </w:r>
+      <w:proofErr w:type="gramEnd"/>
       <w:r>
         <w:rPr>
           <w:rFonts w:ascii="Arial" w:hAnsi="Arial" w:cs="Arial" w:hint="eastAsia"/>
@@ -3470,6 +2403,7 @@
         </w:rPr>
         <w:t>衍生出的</w:t>
       </w:r>
+      <w:proofErr w:type="gramStart"/>
       <w:r>
         <w:rPr>
           <w:rFonts w:ascii="Arial" w:hAnsi="Arial" w:cs="Arial"/>
@@ -3477,6 +2411,7 @@
         </w:rPr>
         <w:t>”</w:t>
       </w:r>
+      <w:proofErr w:type="gramEnd"/>
       <w:r>
         <w:rPr>
           <w:rFonts w:ascii="Arial" w:hAnsi="Arial" w:cs="Arial"/>
@@ -3484,6 +2419,7 @@
         </w:rPr>
         <w:t>基础实验平台搭建</w:t>
       </w:r>
+      <w:proofErr w:type="gramStart"/>
       <w:r>
         <w:rPr>
           <w:rFonts w:ascii="Arial" w:hAnsi="Arial" w:cs="Arial"/>
@@ -3491,6 +2427,7 @@
         </w:rPr>
         <w:t>”</w:t>
       </w:r>
+      <w:proofErr w:type="gramEnd"/>
       <w:r>
         <w:rPr>
           <w:rFonts w:ascii="Arial" w:hAnsi="Arial" w:cs="Arial" w:hint="eastAsia"/>
@@ -3706,7 +2643,23 @@
           <w:rFonts w:asciiTheme="minorEastAsia" w:hAnsiTheme="minorEastAsia"/>
           <w:lang w:val="zh-CN"/>
         </w:rPr>
-        <w:t>（2）体素化文件的渐进式</w:t>
+        <w:t>（2）体</w:t>
+      </w:r>
+      <w:proofErr w:type="gramStart"/>
+      <w:r>
+        <w:rPr>
+          <w:rFonts w:asciiTheme="minorEastAsia" w:hAnsiTheme="minorEastAsia"/>
+          <w:lang w:val="zh-CN"/>
+        </w:rPr>
+        <w:t>素化文件</w:t>
+      </w:r>
+      <w:proofErr w:type="gramEnd"/>
+      <w:r>
+        <w:rPr>
+          <w:rFonts w:asciiTheme="minorEastAsia" w:hAnsiTheme="minorEastAsia"/>
+          <w:lang w:val="zh-CN"/>
+        </w:rPr>
+        <w:t>的渐进式</w:t>
       </w:r>
       <w:r>
         <w:rPr>
@@ -3736,7 +2689,21 @@
         <w:rPr>
           <w:rFonts w:asciiTheme="minorEastAsia" w:hAnsiTheme="minorEastAsia"/>
         </w:rPr>
-        <w:t>（3）体素化文件的渐进式</w:t>
+        <w:t>（3）体</w:t>
+      </w:r>
+      <w:proofErr w:type="gramStart"/>
+      <w:r>
+        <w:rPr>
+          <w:rFonts w:asciiTheme="minorEastAsia" w:hAnsiTheme="minorEastAsia"/>
+        </w:rPr>
+        <w:t>素化文件</w:t>
+      </w:r>
+      <w:proofErr w:type="gramEnd"/>
+      <w:r>
+        <w:rPr>
+          <w:rFonts w:asciiTheme="minorEastAsia" w:hAnsiTheme="minorEastAsia"/>
+        </w:rPr>
+        <w:t>的渐进式</w:t>
       </w:r>
       <w:r>
         <w:rPr>
@@ -4031,7 +2998,7 @@
         </w:rPr>
         <w:br w:type="page"/>
       </w:r>
-      <w:bookmarkStart w:id="6" w:name="参考文献"/>
+      <w:bookmarkStart w:id="7" w:name="参考文献"/>
     </w:p>
     <w:p>
       <w:pPr>
@@ -4044,8 +3011,9 @@
           <w:i w:val="0"/>
         </w:rPr>
       </w:pPr>
-      <w:bookmarkStart w:id="7" w:name="_Toc261510900"/>
-      <w:bookmarkStart w:id="8" w:name="_Toc451698802"/>
+      <w:bookmarkStart w:id="8" w:name="_Toc261510900"/>
+      <w:bookmarkStart w:id="9" w:name="_Toc451698802"/>
+      <w:proofErr w:type="spellStart"/>
       <w:r>
         <w:rPr>
           <w:rFonts w:ascii="黑体" w:eastAsia="黑体" w:hAnsi="Arial" w:cs="Arial" w:hint="eastAsia"/>
@@ -4055,8 +3023,9 @@
         <w:lastRenderedPageBreak/>
         <w:t>参考文献</w:t>
       </w:r>
-      <w:bookmarkEnd w:id="7"/>
       <w:bookmarkEnd w:id="8"/>
+      <w:bookmarkEnd w:id="9"/>
+      <w:proofErr w:type="spellEnd"/>
     </w:p>
     <w:p>
       <w:pPr>
@@ -4232,7 +3201,15 @@
         <w:ind w:left="420" w:hangingChars="200" w:hanging="420"/>
       </w:pPr>
       <w:r>
-        <w:t>I. Hickson, “HTML 5, W3C, W3C Working Draft”. [DB/OL]. (2009-4)[2016-03]. https://www.w3.org/TR/webmessaging/</w:t>
+        <w:t xml:space="preserve">I. </w:t>
+      </w:r>
+      <w:proofErr w:type="spellStart"/>
+      <w:r>
+        <w:t>Hickson</w:t>
+      </w:r>
+      <w:proofErr w:type="spellEnd"/>
+      <w:r>
+        <w:t>, “HTML 5, W3C, W3C Working Draft”. [DB/OL]. (2009-4)[2016-03]. https://www.w3.org/TR/webmessaging/</w:t>
       </w:r>
     </w:p>
     <w:p>
@@ -4281,7 +3258,36 @@
         <w:ind w:left="420" w:hangingChars="200" w:hanging="420"/>
       </w:pPr>
       <w:r>
-        <w:t xml:space="preserve">Catherine Leung, Andor Salga. Enabling WebGL[J]. WWW '10 Proceedings of the 19th international conference on World wide web Pages. 2010:1369-1370 </w:t>
+        <w:t xml:space="preserve">Catherine Leung, </w:t>
+      </w:r>
+      <w:proofErr w:type="spellStart"/>
+      <w:r>
+        <w:t>Andor</w:t>
+      </w:r>
+      <w:proofErr w:type="spellEnd"/>
+      <w:r>
+        <w:t xml:space="preserve"> </w:t>
+      </w:r>
+      <w:proofErr w:type="spellStart"/>
+      <w:r>
+        <w:t>Salga</w:t>
+      </w:r>
+      <w:proofErr w:type="spellEnd"/>
+      <w:r>
+        <w:t xml:space="preserve">. Enabling </w:t>
+      </w:r>
+      <w:proofErr w:type="spellStart"/>
+      <w:proofErr w:type="gramStart"/>
+      <w:r>
+        <w:t>WebGL</w:t>
+      </w:r>
+      <w:proofErr w:type="spellEnd"/>
+      <w:r>
+        <w:t>[</w:t>
+      </w:r>
+      <w:proofErr w:type="gramEnd"/>
+      <w:r>
+        <w:t xml:space="preserve">J]. WWW '10 Proceedings of the 19th international conference on World wide web Pages. 2010:1369-1370 </w:t>
       </w:r>
     </w:p>
     <w:p>
@@ -4323,12 +3329,14 @@
         <w:spacing w:line="360" w:lineRule="exact"/>
         <w:ind w:left="420" w:hangingChars="200" w:hanging="420"/>
       </w:pPr>
+      <w:proofErr w:type="gramStart"/>
       <w:r>
         <w:rPr>
           <w:rFonts w:hint="eastAsia"/>
         </w:rPr>
         <w:t>周德闯</w:t>
       </w:r>
+      <w:proofErr w:type="gramEnd"/>
       <w:r>
         <w:rPr>
           <w:rFonts w:hint="eastAsia"/>
@@ -4406,12 +3414,14 @@
         </w:rPr>
         <w:t>“基于</w:t>
       </w:r>
+      <w:proofErr w:type="spellStart"/>
       <w:r>
         <w:rPr>
           <w:rFonts w:hint="eastAsia"/>
         </w:rPr>
         <w:t>WebGL</w:t>
       </w:r>
+      <w:proofErr w:type="spellEnd"/>
       <w:r>
         <w:rPr>
           <w:rFonts w:hint="eastAsia"/>
@@ -4643,11 +3653,89 @@
         <w:spacing w:line="360" w:lineRule="exact"/>
         <w:ind w:left="420" w:hangingChars="200" w:hanging="420"/>
       </w:pPr>
-      <w:r>
-        <w:rPr>
-          <w:rFonts w:hint="eastAsia"/>
-        </w:rPr>
-        <w:t>Laixinag Wen, Ning Xie, Shuang Liang, Jinyuan Jia. LPM: Lightweight Progressive Meshes Towards Smooth Transmission of Web3D Media over Internet[N]. Computer Animation and Virtual Worlds (SCI, CCF-B</w:t>
+      <w:proofErr w:type="spellStart"/>
+      <w:r>
+        <w:rPr>
+          <w:rFonts w:hint="eastAsia"/>
+        </w:rPr>
+        <w:t>Laixinag</w:t>
+      </w:r>
+      <w:proofErr w:type="spellEnd"/>
+      <w:r>
+        <w:rPr>
+          <w:rFonts w:hint="eastAsia"/>
+        </w:rPr>
+        <w:t xml:space="preserve"> Wen, Ning </w:t>
+      </w:r>
+      <w:proofErr w:type="spellStart"/>
+      <w:r>
+        <w:rPr>
+          <w:rFonts w:hint="eastAsia"/>
+        </w:rPr>
+        <w:t>Xie</w:t>
+      </w:r>
+      <w:proofErr w:type="spellEnd"/>
+      <w:r>
+        <w:rPr>
+          <w:rFonts w:hint="eastAsia"/>
+        </w:rPr>
+        <w:t xml:space="preserve">, </w:t>
+      </w:r>
+      <w:proofErr w:type="spellStart"/>
+      <w:r>
+        <w:rPr>
+          <w:rFonts w:hint="eastAsia"/>
+        </w:rPr>
+        <w:t>Shuang</w:t>
+      </w:r>
+      <w:proofErr w:type="spellEnd"/>
+      <w:r>
+        <w:rPr>
+          <w:rFonts w:hint="eastAsia"/>
+        </w:rPr>
+        <w:t xml:space="preserve"> Liang, </w:t>
+      </w:r>
+      <w:proofErr w:type="spellStart"/>
+      <w:r>
+        <w:rPr>
+          <w:rFonts w:hint="eastAsia"/>
+        </w:rPr>
+        <w:t>Jinyuan</w:t>
+      </w:r>
+      <w:proofErr w:type="spellEnd"/>
+      <w:r>
+        <w:rPr>
+          <w:rFonts w:hint="eastAsia"/>
+        </w:rPr>
+        <w:t xml:space="preserve"> </w:t>
+      </w:r>
+      <w:proofErr w:type="spellStart"/>
+      <w:r>
+        <w:rPr>
+          <w:rFonts w:hint="eastAsia"/>
+        </w:rPr>
+        <w:t>Jia</w:t>
+      </w:r>
+      <w:proofErr w:type="spellEnd"/>
+      <w:r>
+        <w:rPr>
+          <w:rFonts w:hint="eastAsia"/>
+        </w:rPr>
+        <w:t xml:space="preserve">. LPM: Lightweight Progressive Meshes Towards Smooth Transmission of Web3D Media over </w:t>
+      </w:r>
+      <w:proofErr w:type="gramStart"/>
+      <w:r>
+        <w:rPr>
+          <w:rFonts w:hint="eastAsia"/>
+        </w:rPr>
+        <w:t>Internet[</w:t>
+      </w:r>
+      <w:proofErr w:type="gramEnd"/>
+      <w:r>
+        <w:rPr>
+          <w:rFonts w:hint="eastAsia"/>
+        </w:rPr>
+        <w:t>N]. Computer Animation and Virtual Worlds (SCI, CCF-B</w:t>
       </w:r>
       <w:r>
         <w:rPr>
@@ -4685,7 +3773,60 @@
         <w:ind w:left="420" w:hangingChars="200" w:hanging="420"/>
       </w:pPr>
       <w:r>
-        <w:t>Jos Dirksen. Learning Three.Js:the JavaScript 3D Library for WebGL[M]. Packt Publishing Limited, Hrachovy, David. "Faster Webgl Graphics"[D]. FacultyOf Informatics-Masaryk University, 2012</w:t>
+        <w:t xml:space="preserve">Jos Dirksen. Learning </w:t>
+      </w:r>
+      <w:proofErr w:type="spellStart"/>
+      <w:r>
+        <w:t>Three.Js</w:t>
+      </w:r>
+      <w:proofErr w:type="gramStart"/>
+      <w:r>
+        <w:t>:the</w:t>
+      </w:r>
+      <w:proofErr w:type="spellEnd"/>
+      <w:proofErr w:type="gramEnd"/>
+      <w:r>
+        <w:t xml:space="preserve"> JavaScript 3D Library for </w:t>
+      </w:r>
+      <w:proofErr w:type="spellStart"/>
+      <w:r>
+        <w:t>WebGL</w:t>
+      </w:r>
+      <w:proofErr w:type="spellEnd"/>
+      <w:r>
+        <w:t xml:space="preserve">[M]. </w:t>
+      </w:r>
+      <w:proofErr w:type="spellStart"/>
+      <w:r>
+        <w:t>Packt</w:t>
+      </w:r>
+      <w:proofErr w:type="spellEnd"/>
+      <w:r>
+        <w:t xml:space="preserve"> Publishing Limited, </w:t>
+      </w:r>
+      <w:proofErr w:type="spellStart"/>
+      <w:r>
+        <w:t>Hrachovy</w:t>
+      </w:r>
+      <w:proofErr w:type="spellEnd"/>
+      <w:r>
+        <w:t xml:space="preserve">, David. "Faster </w:t>
+      </w:r>
+      <w:proofErr w:type="spellStart"/>
+      <w:r>
+        <w:t>Webgl</w:t>
+      </w:r>
+      <w:proofErr w:type="spellEnd"/>
+      <w:r>
+        <w:t xml:space="preserve"> Graphics"[D]. </w:t>
+      </w:r>
+      <w:proofErr w:type="spellStart"/>
+      <w:r>
+        <w:t>FacultyOf</w:t>
+      </w:r>
+      <w:proofErr w:type="spellEnd"/>
+      <w:r>
+        <w:t xml:space="preserve"> Informatics-Masaryk University, 2012</w:t>
       </w:r>
     </w:p>
     <w:p>
@@ -4698,8 +3839,50 @@
         <w:spacing w:line="360" w:lineRule="exact"/>
         <w:ind w:left="420" w:hangingChars="200" w:hanging="420"/>
       </w:pPr>
-      <w:r>
-        <w:t>Anttonen, Matti., Salminen, Arto. "Building 3D WebGL Applications"[M]. Tampere University of Technology Department of Software Systems, ISBN 978-952-15- 2623-7.</w:t>
+      <w:proofErr w:type="spellStart"/>
+      <w:r>
+        <w:t>Anttonen</w:t>
+      </w:r>
+      <w:proofErr w:type="spellEnd"/>
+      <w:r>
+        <w:t xml:space="preserve">, </w:t>
+      </w:r>
+      <w:proofErr w:type="spellStart"/>
+      <w:proofErr w:type="gramStart"/>
+      <w:r>
+        <w:t>Matti</w:t>
+      </w:r>
+      <w:proofErr w:type="spellEnd"/>
+      <w:r>
+        <w:t>.,</w:t>
+      </w:r>
+      <w:proofErr w:type="gramEnd"/>
+      <w:r>
+        <w:t xml:space="preserve"> </w:t>
+      </w:r>
+      <w:proofErr w:type="spellStart"/>
+      <w:r>
+        <w:t>Salminen</w:t>
+      </w:r>
+      <w:proofErr w:type="spellEnd"/>
+      <w:r>
+        <w:t xml:space="preserve">, </w:t>
+      </w:r>
+      <w:proofErr w:type="spellStart"/>
+      <w:r>
+        <w:t>Arto</w:t>
+      </w:r>
+      <w:proofErr w:type="spellEnd"/>
+      <w:r>
+        <w:t xml:space="preserve">. "Building 3D </w:t>
+      </w:r>
+      <w:proofErr w:type="spellStart"/>
+      <w:r>
+        <w:t>WebGL</w:t>
+      </w:r>
+      <w:proofErr w:type="spellEnd"/>
+      <w:r>
+        <w:t xml:space="preserve"> Applications"[M]. Tampere University of Technology Department of Software Systems, ISBN 978-952-15- 2623-7.</w:t>
       </w:r>
     </w:p>
     <w:p>
@@ -4712,8 +3895,21 @@
         <w:spacing w:line="360" w:lineRule="exact"/>
         <w:ind w:left="420" w:hangingChars="200" w:hanging="420"/>
       </w:pPr>
-      <w:r>
-        <w:t>Parisi, Tony. “WebGL: up and running”[M].O'Reilly Media, Inc. 2012</w:t>
+      <w:proofErr w:type="spellStart"/>
+      <w:r>
+        <w:t>Parisi</w:t>
+      </w:r>
+      <w:proofErr w:type="spellEnd"/>
+      <w:r>
+        <w:t>, Tony. “</w:t>
+      </w:r>
+      <w:proofErr w:type="spellStart"/>
+      <w:r>
+        <w:t>WebGL</w:t>
+      </w:r>
+      <w:proofErr w:type="spellEnd"/>
+      <w:r>
+        <w:t>: up and running”[M].O'Reilly Media, Inc. 2012</w:t>
       </w:r>
     </w:p>
     <w:p>
@@ -4916,11 +4112,61 @@
         <w:spacing w:line="360" w:lineRule="exact"/>
         <w:ind w:left="420" w:hangingChars="200" w:hanging="420"/>
       </w:pPr>
-      <w:r>
-        <w:rPr>
-          <w:rFonts w:hint="eastAsia"/>
-        </w:rPr>
-        <w:t xml:space="preserve">Xiaojun Liu, Ning Xie and Jinyuan Jia, </w:t>
+      <w:proofErr w:type="spellStart"/>
+      <w:r>
+        <w:rPr>
+          <w:rFonts w:hint="eastAsia"/>
+        </w:rPr>
+        <w:t>Xiaojun</w:t>
+      </w:r>
+      <w:proofErr w:type="spellEnd"/>
+      <w:r>
+        <w:rPr>
+          <w:rFonts w:hint="eastAsia"/>
+        </w:rPr>
+        <w:t xml:space="preserve"> Liu, Ning </w:t>
+      </w:r>
+      <w:proofErr w:type="spellStart"/>
+      <w:r>
+        <w:rPr>
+          <w:rFonts w:hint="eastAsia"/>
+        </w:rPr>
+        <w:t>Xie</w:t>
+      </w:r>
+      <w:proofErr w:type="spellEnd"/>
+      <w:r>
+        <w:rPr>
+          <w:rFonts w:hint="eastAsia"/>
+        </w:rPr>
+        <w:t xml:space="preserve"> and </w:t>
+      </w:r>
+      <w:proofErr w:type="spellStart"/>
+      <w:r>
+        <w:rPr>
+          <w:rFonts w:hint="eastAsia"/>
+        </w:rPr>
+        <w:t>Jinyuan</w:t>
+      </w:r>
+      <w:proofErr w:type="spellEnd"/>
+      <w:r>
+        <w:rPr>
+          <w:rFonts w:hint="eastAsia"/>
+        </w:rPr>
+        <w:t xml:space="preserve"> </w:t>
+      </w:r>
+      <w:proofErr w:type="spellStart"/>
+      <w:r>
+        <w:rPr>
+          <w:rFonts w:hint="eastAsia"/>
+        </w:rPr>
+        <w:t>Jia</w:t>
+      </w:r>
+      <w:proofErr w:type="spellEnd"/>
+      <w:r>
+        <w:rPr>
+          <w:rFonts w:hint="eastAsia"/>
+        </w:rPr>
+        <w:t xml:space="preserve">, </w:t>
       </w:r>
       <w:r>
         <w:rPr>
@@ -4963,12 +4209,62 @@
         <w:spacing w:line="360" w:lineRule="exact"/>
         <w:ind w:left="420" w:hangingChars="200" w:hanging="420"/>
       </w:pPr>
+      <w:proofErr w:type="spellStart"/>
       <w:r>
         <w:rPr>
           <w:rFonts w:hint="eastAsia"/>
         </w:rPr>
         <w:lastRenderedPageBreak/>
-        <w:t xml:space="preserve">Xiaojun Liu, Ning Xie, Jinyuan Jia, </w:t>
+        <w:t>Xiaojun</w:t>
+      </w:r>
+      <w:proofErr w:type="spellEnd"/>
+      <w:r>
+        <w:rPr>
+          <w:rFonts w:hint="eastAsia"/>
+        </w:rPr>
+        <w:t xml:space="preserve"> Liu, Ning </w:t>
+      </w:r>
+      <w:proofErr w:type="spellStart"/>
+      <w:r>
+        <w:rPr>
+          <w:rFonts w:hint="eastAsia"/>
+        </w:rPr>
+        <w:t>Xie</w:t>
+      </w:r>
+      <w:proofErr w:type="spellEnd"/>
+      <w:r>
+        <w:rPr>
+          <w:rFonts w:hint="eastAsia"/>
+        </w:rPr>
+        <w:t xml:space="preserve">, </w:t>
+      </w:r>
+      <w:proofErr w:type="spellStart"/>
+      <w:r>
+        <w:rPr>
+          <w:rFonts w:hint="eastAsia"/>
+        </w:rPr>
+        <w:t>Jinyuan</w:t>
+      </w:r>
+      <w:proofErr w:type="spellEnd"/>
+      <w:r>
+        <w:rPr>
+          <w:rFonts w:hint="eastAsia"/>
+        </w:rPr>
+        <w:t xml:space="preserve"> </w:t>
+      </w:r>
+      <w:proofErr w:type="spellStart"/>
+      <w:r>
+        <w:rPr>
+          <w:rFonts w:hint="eastAsia"/>
+        </w:rPr>
+        <w:t>Jia</w:t>
+      </w:r>
+      <w:proofErr w:type="spellEnd"/>
+      <w:r>
+        <w:rPr>
+          <w:rFonts w:hint="eastAsia"/>
+        </w:rPr>
+        <w:t xml:space="preserve">, </w:t>
       </w:r>
       <w:r>
         <w:rPr>
@@ -4976,11 +4272,19 @@
         </w:rPr>
         <w:t>“</w:t>
       </w:r>
-      <w:r>
-        <w:rPr>
-          <w:rFonts w:hint="eastAsia"/>
-        </w:rPr>
-        <w:t>WebVis_BIM: Real Time Web3D Visualization of Complex BIM Scenes</w:t>
+      <w:proofErr w:type="spellStart"/>
+      <w:r>
+        <w:rPr>
+          <w:rFonts w:hint="eastAsia"/>
+        </w:rPr>
+        <w:t>WebVis_BIM</w:t>
+      </w:r>
+      <w:proofErr w:type="spellEnd"/>
+      <w:r>
+        <w:rPr>
+          <w:rFonts w:hint="eastAsia"/>
+        </w:rPr>
+        <w:t>: Real Time Web3D Visualization of Complex BIM Scenes</w:t>
       </w:r>
       <w:r>
         <w:rPr>
@@ -5106,12 +4410,14 @@
         </w:rPr>
         <w:t xml:space="preserve">, </w:t>
       </w:r>
+      <w:proofErr w:type="gramStart"/>
       <w:r>
         <w:rPr>
           <w:rFonts w:hint="eastAsia"/>
         </w:rPr>
         <w:t>张东培</w:t>
       </w:r>
+      <w:proofErr w:type="gramEnd"/>
       <w:r>
         <w:rPr>
           <w:rFonts w:hint="eastAsia"/>
@@ -5203,7 +4509,7 @@
         <w:t>2015.</w:t>
       </w:r>
     </w:p>
-    <w:bookmarkEnd w:id="6"/>
+    <w:bookmarkEnd w:id="7"/>
     <w:p>
       <w:pPr>
         <w:spacing w:line="360" w:lineRule="exact"/>
@@ -5268,7 +4574,7 @@
       <w:r>
         <w:br w:type="page"/>
       </w:r>
-      <w:bookmarkStart w:id="9" w:name="致谢"/>
+      <w:bookmarkStart w:id="10" w:name="致谢"/>
     </w:p>
     <w:p>
       <w:pPr>
@@ -5281,8 +4587,8 @@
           <w:i w:val="0"/>
         </w:rPr>
       </w:pPr>
-      <w:bookmarkStart w:id="10" w:name="_Toc261510901"/>
-      <w:bookmarkStart w:id="11" w:name="_Toc451698803"/>
+      <w:bookmarkStart w:id="11" w:name="_Toc261510901"/>
+      <w:bookmarkStart w:id="12" w:name="_Toc451698803"/>
       <w:r>
         <w:rPr>
           <w:rFonts w:ascii="Arial" w:eastAsia="黑体" w:hAnsi="Arial" w:cs="Arial"/>
@@ -5292,7 +4598,7 @@
         <w:lastRenderedPageBreak/>
         <w:t>谢</w:t>
       </w:r>
-      <w:bookmarkEnd w:id="10"/>
+      <w:bookmarkEnd w:id="11"/>
       <w:r>
         <w:rPr>
           <w:rFonts w:ascii="Arial" w:eastAsia="黑体" w:hAnsi="Arial" w:cs="Arial" w:hint="eastAsia"/>
@@ -5309,9 +4615,9 @@
         </w:rPr>
         <w:t>辞</w:t>
       </w:r>
-      <w:bookmarkEnd w:id="11"/>
-    </w:p>
-    <w:bookmarkEnd w:id="9"/>
+      <w:bookmarkEnd w:id="12"/>
+    </w:p>
+    <w:bookmarkEnd w:id="10"/>
     <w:p>
       <w:pPr>
         <w:spacing w:line="360" w:lineRule="exact"/>
@@ -5333,8 +4639,6 @@
       <w:pPr>
         <w:spacing w:line="360" w:lineRule="exact"/>
       </w:pPr>
-      <w:bookmarkStart w:id="12" w:name="_GoBack"/>
-      <w:bookmarkEnd w:id="12"/>
     </w:p>
     <w:p/>
     <w:p/>
@@ -5411,7 +4715,7 @@
         <w:szCs w:val="24"/>
         <w:lang w:val="zh-CN"/>
       </w:rPr>
-      <w:t>7</w:t>
+      <w:t>8</w:t>
     </w:r>
     <w:r>
       <w:rPr>
@@ -6258,7 +5562,7 @@
         </mc:Choice>
         <mc:Fallback>
           <w:pict>
-            <v:rect w14:anchorId="35FA2B7F" id="矩形 46" o:spid="_x0000_s1033" style="position:absolute;left:0;text-align:left;margin-left:17.9pt;margin-top:4.6pt;width:155.05pt;height:37.45pt;z-index:251659264;visibility:visible;mso-wrap-style:square;mso-width-percent:0;mso-height-percent:0;mso-wrap-distance-left:9pt;mso-wrap-distance-top:0;mso-wrap-distance-right:9pt;mso-wrap-distance-bottom:0;mso-position-horizontal:absolute;mso-position-horizontal-relative:text;mso-position-vertical:absolute;mso-position-vertical-relative:text;mso-width-percent:0;mso-height-percent:0;mso-width-relative:page;mso-height-relative:page;v-text-anchor:top" o:gfxdata="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" o:allowincell="f" filled="f" stroked="f" strokeweight="0">
+            <v:rect w14:anchorId="35FA2B7F" id="矩形 46" o:spid="_x0000_s1026" style="position:absolute;left:0;text-align:left;margin-left:17.9pt;margin-top:4.6pt;width:155.05pt;height:37.45pt;z-index:251659264;visibility:visible;mso-wrap-style:square;mso-width-percent:0;mso-height-percent:0;mso-wrap-distance-left:9pt;mso-wrap-distance-top:0;mso-wrap-distance-right:9pt;mso-wrap-distance-bottom:0;mso-position-horizontal:absolute;mso-position-horizontal-relative:text;mso-position-vertical:absolute;mso-position-vertical-relative:text;mso-width-percent:0;mso-height-percent:0;mso-width-relative:page;mso-height-relative:page;v-text-anchor:top" o:gfxdata="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" o:allowincell="f" filled="f" stroked="f" strokeweight="0">
               <v:textbox inset="0,0,0,0">
                 <w:txbxContent>
                   <w:p>
@@ -6284,7 +5588,7 @@
                                   </pic:cNvPicPr>
                                 </pic:nvPicPr>
                                 <pic:blipFill>
-                                  <a:blip r:embed="rId2">
+                                  <a:blip r:embed="rId1">
                                     <a:extLst>
                                       <a:ext uri="{28A0092B-C50C-407E-A947-70E740481C1C}">
                                         <a14:useLocalDpi xmlns:a14="http://schemas.microsoft.com/office/drawing/2010/main" val="0"/>
@@ -6346,13 +5650,23 @@
         <w:szCs w:val="24"/>
       </w:rPr>
     </w:pPr>
+    <w:proofErr w:type="spellStart"/>
     <w:r>
       <w:rPr>
         <w:rFonts w:ascii="宋体" w:hint="eastAsia"/>
         <w:sz w:val="24"/>
         <w:szCs w:val="24"/>
       </w:rPr>
-      <w:t>毕业设计（论文）</w:t>
+      <w:t>毕业设计（论文</w:t>
+    </w:r>
+    <w:proofErr w:type="spellEnd"/>
+    <w:r>
+      <w:rPr>
+        <w:rFonts w:ascii="宋体" w:hint="eastAsia"/>
+        <w:sz w:val="24"/>
+        <w:szCs w:val="24"/>
+      </w:rPr>
+      <w:t>）</w:t>
     </w:r>
   </w:p>
   <w:p>

</xml_diff>